<commit_message>
Updated Project Proposal, striking through our wildest dreams
</commit_message>
<xml_diff>
--- a/Documents/DECONSTRUCTORS_PROJECT_PROPOSAL.docx
+++ b/Documents/DECONSTRUCTORS_PROJECT_PROPOSAL.docx
@@ -405,7 +405,25 @@
           <w:sz w:val="24"/>
           <w:szCs w:val="24"/>
         </w:rPr>
-        <w:t xml:space="preserve">Michael Remley, Kacey Balabin, Codey Winslow, </w:t>
+        <w:t xml:space="preserve">Michael Remley, Kacey </w:t>
+      </w:r>
+      <w:proofErr w:type="spellStart"/>
+      <w:r>
+        <w:rPr>
+          <w:color w:val="000000" w:themeColor="text1"/>
+          <w:sz w:val="24"/>
+          <w:szCs w:val="24"/>
+        </w:rPr>
+        <w:t>Balabin</w:t>
+      </w:r>
+      <w:proofErr w:type="spellEnd"/>
+      <w:r>
+        <w:rPr>
+          <w:color w:val="000000" w:themeColor="text1"/>
+          <w:sz w:val="24"/>
+          <w:szCs w:val="24"/>
+        </w:rPr>
+        <w:t xml:space="preserve">, Codey Winslow, </w:t>
       </w:r>
       <w:proofErr w:type="spellStart"/>
       <w:r>
@@ -5477,7 +5495,27 @@
           <w:sz w:val="24"/>
           <w:szCs w:val="24"/>
         </w:rPr>
-        <w:t xml:space="preserve">Should a change to this product become necessary, the Change Administration Team, (CAT), will convene and discuss the requested change. The CAT team will consist of Kacey Balabin, </w:t>
+        <w:t xml:space="preserve">Should a change to this product become necessary, the Change Administration Team, (CAT), will convene and discuss the requested change. The CAT team will consist of Kacey </w:t>
+      </w:r>
+      <w:proofErr w:type="spellStart"/>
+      <w:r>
+        <w:rPr>
+          <w:rFonts w:cstheme="minorHAnsi"/>
+          <w:color w:val="000000" w:themeColor="text1"/>
+          <w:sz w:val="24"/>
+          <w:szCs w:val="24"/>
+        </w:rPr>
+        <w:t>Balabin</w:t>
+      </w:r>
+      <w:proofErr w:type="spellEnd"/>
+      <w:r>
+        <w:rPr>
+          <w:rFonts w:cstheme="minorHAnsi"/>
+          <w:color w:val="000000" w:themeColor="text1"/>
+          <w:sz w:val="24"/>
+          <w:szCs w:val="24"/>
+        </w:rPr>
+        <w:t xml:space="preserve">, </w:t>
       </w:r>
       <w:proofErr w:type="spellStart"/>
       <w:r>
@@ -6249,7 +6287,27 @@
           <w:sz w:val="24"/>
           <w:szCs w:val="24"/>
         </w:rPr>
-        <w:t xml:space="preserve">Once per week, Kacey Balabin, </w:t>
+        <w:t xml:space="preserve">Once per week, Kacey </w:t>
+      </w:r>
+      <w:proofErr w:type="spellStart"/>
+      <w:r>
+        <w:rPr>
+          <w:rFonts w:cstheme="minorHAnsi"/>
+          <w:color w:val="000000" w:themeColor="text1"/>
+          <w:sz w:val="24"/>
+          <w:szCs w:val="24"/>
+        </w:rPr>
+        <w:t>Balabin</w:t>
+      </w:r>
+      <w:proofErr w:type="spellEnd"/>
+      <w:r>
+        <w:rPr>
+          <w:rFonts w:cstheme="minorHAnsi"/>
+          <w:color w:val="000000" w:themeColor="text1"/>
+          <w:sz w:val="24"/>
+          <w:szCs w:val="24"/>
+        </w:rPr>
+        <w:t xml:space="preserve">, </w:t>
       </w:r>
       <w:proofErr w:type="spellStart"/>
       <w:r>
@@ -7416,8 +7474,6 @@
         </w:rPr>
         <w:t>Android Studio development</w:t>
       </w:r>
-      <w:bookmarkStart w:id="30" w:name="_GoBack"/>
-      <w:bookmarkEnd w:id="30"/>
     </w:p>
     <w:p>
       <w:pPr>
@@ -7441,7 +7497,26 @@
           <w:sz w:val="24"/>
           <w:szCs w:val="24"/>
         </w:rPr>
-        <w:t>Application and server code written in Kotlin</w:t>
+        <w:t xml:space="preserve">Application and server code written in </w:t>
+      </w:r>
+      <w:r>
+        <w:rPr>
+          <w:rFonts w:cstheme="minorHAnsi"/>
+          <w:strike/>
+          <w:color w:val="000000" w:themeColor="text1"/>
+          <w:sz w:val="24"/>
+          <w:szCs w:val="24"/>
+        </w:rPr>
+        <w:t>Kotlin</w:t>
+      </w:r>
+      <w:r>
+        <w:rPr>
+          <w:rFonts w:cstheme="minorHAnsi"/>
+          <w:color w:val="000000" w:themeColor="text1"/>
+          <w:sz w:val="24"/>
+          <w:szCs w:val="24"/>
+        </w:rPr>
+        <w:t xml:space="preserve"> Java</w:t>
       </w:r>
     </w:p>
     <w:p>
@@ -7473,12 +7548,51 @@
       <w:r>
         <w:rPr>
           <w:rFonts w:cstheme="minorHAnsi"/>
+          <w:strike/>
           <w:color w:val="000000" w:themeColor="text1"/>
           <w:sz w:val="24"/>
           <w:szCs w:val="24"/>
         </w:rPr>
         <w:t>DynamoDB</w:t>
       </w:r>
+      <w:r>
+        <w:rPr>
+          <w:rFonts w:cstheme="minorHAnsi"/>
+          <w:color w:val="000000" w:themeColor="text1"/>
+          <w:sz w:val="24"/>
+          <w:szCs w:val="24"/>
+        </w:rPr>
+        <w:t xml:space="preserve"> </w:t>
+      </w:r>
+      <w:r>
+        <w:rPr>
+          <w:rFonts w:cstheme="minorHAnsi"/>
+          <w:color w:val="000000" w:themeColor="text1"/>
+          <w:sz w:val="24"/>
+          <w:szCs w:val="24"/>
+        </w:rPr>
+        <w:t>*</w:t>
+      </w:r>
+      <w:r>
+        <w:rPr>
+          <w:rFonts w:cstheme="minorHAnsi"/>
+          <w:color w:val="000000" w:themeColor="text1"/>
+          <w:sz w:val="24"/>
+          <w:szCs w:val="24"/>
+        </w:rPr>
+        <w:t xml:space="preserve">Google Cloud </w:t>
+      </w:r>
+      <w:proofErr w:type="spellStart"/>
+      <w:r>
+        <w:rPr>
+          <w:rFonts w:cstheme="minorHAnsi"/>
+          <w:color w:val="000000" w:themeColor="text1"/>
+          <w:sz w:val="24"/>
+          <w:szCs w:val="24"/>
+        </w:rPr>
+        <w:t>Firestore</w:t>
+      </w:r>
+      <w:proofErr w:type="spellEnd"/>
     </w:p>
     <w:p>
       <w:pPr>
@@ -7760,14 +7874,16 @@
         <w:spacing w:after="0"/>
         <w:rPr>
           <w:rFonts w:cstheme="minorHAnsi"/>
-          <w:color w:val="000000" w:themeColor="text1"/>
-          <w:sz w:val="24"/>
-          <w:szCs w:val="24"/>
-        </w:rPr>
-      </w:pPr>
-      <w:r>
-        <w:rPr>
-          <w:rFonts w:cstheme="minorHAnsi"/>
+          <w:strike/>
+          <w:color w:val="000000" w:themeColor="text1"/>
+          <w:sz w:val="24"/>
+          <w:szCs w:val="24"/>
+        </w:rPr>
+      </w:pPr>
+      <w:r>
+        <w:rPr>
+          <w:rFonts w:cstheme="minorHAnsi"/>
+          <w:strike/>
           <w:color w:val="000000" w:themeColor="text1"/>
           <w:sz w:val="24"/>
           <w:szCs w:val="24"/>
@@ -7777,6 +7893,7 @@
       <w:r>
         <w:rPr>
           <w:rFonts w:cstheme="minorHAnsi"/>
+          <w:strike/>
           <w:color w:val="000000" w:themeColor="text1"/>
           <w:sz w:val="24"/>
           <w:szCs w:val="24"/>
@@ -7787,6 +7904,7 @@
       <w:r>
         <w:rPr>
           <w:rFonts w:cstheme="minorHAnsi"/>
+          <w:strike/>
           <w:color w:val="000000" w:themeColor="text1"/>
           <w:sz w:val="24"/>
           <w:szCs w:val="24"/>
@@ -7796,15 +7914,28 @@
       <w:r>
         <w:rPr>
           <w:rFonts w:cstheme="minorHAnsi"/>
-          <w:color w:val="000000" w:themeColor="text1"/>
-          <w:sz w:val="24"/>
-          <w:szCs w:val="24"/>
-        </w:rPr>
-        <w:t>oogle login method allows one to sign in</w:t>
-      </w:r>
-      <w:r>
-        <w:rPr>
-          <w:rFonts w:cstheme="minorHAnsi"/>
+          <w:strike/>
+          <w:color w:val="000000" w:themeColor="text1"/>
+          <w:sz w:val="24"/>
+          <w:szCs w:val="24"/>
+        </w:rPr>
+        <w:t xml:space="preserve">oogle login method allows one to sign </w:t>
+      </w:r>
+      <w:proofErr w:type="gramStart"/>
+      <w:r>
+        <w:rPr>
+          <w:rFonts w:cstheme="minorHAnsi"/>
+          <w:strike/>
+          <w:color w:val="000000" w:themeColor="text1"/>
+          <w:sz w:val="24"/>
+          <w:szCs w:val="24"/>
+        </w:rPr>
+        <w:t>in</w:t>
+      </w:r>
+      <w:r>
+        <w:rPr>
+          <w:rFonts w:cstheme="minorHAnsi"/>
+          <w:strike/>
           <w:color w:val="000000" w:themeColor="text1"/>
           <w:sz w:val="24"/>
           <w:szCs w:val="24"/>
@@ -7814,15 +7945,28 @@
       <w:r>
         <w:rPr>
           <w:rFonts w:cstheme="minorHAnsi"/>
-          <w:color w:val="000000" w:themeColor="text1"/>
-          <w:sz w:val="24"/>
-          <w:szCs w:val="24"/>
-        </w:rPr>
-        <w:t xml:space="preserve">to our application via </w:t>
-      </w:r>
-      <w:r>
-        <w:rPr>
-          <w:rFonts w:cstheme="minorHAnsi"/>
+          <w:strike/>
+          <w:color w:val="000000" w:themeColor="text1"/>
+          <w:sz w:val="24"/>
+          <w:szCs w:val="24"/>
+        </w:rPr>
+        <w:t>to</w:t>
+      </w:r>
+      <w:proofErr w:type="gramEnd"/>
+      <w:r>
+        <w:rPr>
+          <w:rFonts w:cstheme="minorHAnsi"/>
+          <w:strike/>
+          <w:color w:val="000000" w:themeColor="text1"/>
+          <w:sz w:val="24"/>
+          <w:szCs w:val="24"/>
+        </w:rPr>
+        <w:t xml:space="preserve"> our application via </w:t>
+      </w:r>
+      <w:r>
+        <w:rPr>
+          <w:rFonts w:cstheme="minorHAnsi"/>
+          <w:strike/>
           <w:color w:val="000000" w:themeColor="text1"/>
           <w:sz w:val="24"/>
           <w:szCs w:val="24"/>
@@ -7832,6 +7976,7 @@
       <w:r>
         <w:rPr>
           <w:rFonts w:cstheme="minorHAnsi"/>
+          <w:strike/>
           <w:color w:val="000000" w:themeColor="text1"/>
           <w:sz w:val="24"/>
           <w:szCs w:val="24"/>
@@ -7841,6 +7986,7 @@
       <w:r>
         <w:rPr>
           <w:rFonts w:cstheme="minorHAnsi"/>
+          <w:strike/>
           <w:color w:val="000000" w:themeColor="text1"/>
           <w:sz w:val="24"/>
           <w:szCs w:val="24"/>
@@ -7850,6 +7996,7 @@
       <w:r>
         <w:rPr>
           <w:rFonts w:cstheme="minorHAnsi"/>
+          <w:strike/>
           <w:color w:val="000000" w:themeColor="text1"/>
           <w:sz w:val="24"/>
           <w:szCs w:val="24"/>
@@ -7859,6 +8006,7 @@
       <w:r>
         <w:rPr>
           <w:rFonts w:cstheme="minorHAnsi"/>
+          <w:strike/>
           <w:color w:val="000000" w:themeColor="text1"/>
           <w:sz w:val="24"/>
           <w:szCs w:val="24"/>
@@ -7868,6 +8016,7 @@
       <w:r>
         <w:rPr>
           <w:rFonts w:cstheme="minorHAnsi"/>
+          <w:strike/>
           <w:color w:val="000000" w:themeColor="text1"/>
           <w:sz w:val="24"/>
           <w:szCs w:val="24"/>
@@ -7877,6 +8026,7 @@
       <w:r>
         <w:rPr>
           <w:rFonts w:cstheme="minorHAnsi"/>
+          <w:strike/>
           <w:color w:val="000000" w:themeColor="text1"/>
           <w:sz w:val="24"/>
           <w:szCs w:val="24"/>
@@ -7886,6 +8036,7 @@
       <w:r>
         <w:rPr>
           <w:rFonts w:cstheme="minorHAnsi"/>
+          <w:strike/>
           <w:color w:val="000000" w:themeColor="text1"/>
           <w:sz w:val="24"/>
           <w:szCs w:val="24"/>
@@ -7895,6 +8046,7 @@
       <w:r>
         <w:rPr>
           <w:rFonts w:cstheme="minorHAnsi"/>
+          <w:strike/>
           <w:color w:val="000000" w:themeColor="text1"/>
           <w:sz w:val="24"/>
           <w:szCs w:val="24"/>
@@ -7912,14 +8064,16 @@
         <w:spacing w:after="0"/>
         <w:rPr>
           <w:rFonts w:cstheme="minorHAnsi"/>
-          <w:color w:val="000000" w:themeColor="text1"/>
-          <w:sz w:val="24"/>
-          <w:szCs w:val="24"/>
-        </w:rPr>
-      </w:pPr>
-      <w:r>
-        <w:rPr>
-          <w:rFonts w:cstheme="minorHAnsi"/>
+          <w:strike/>
+          <w:color w:val="000000" w:themeColor="text1"/>
+          <w:sz w:val="24"/>
+          <w:szCs w:val="24"/>
+        </w:rPr>
+      </w:pPr>
+      <w:r>
+        <w:rPr>
+          <w:rFonts w:cstheme="minorHAnsi"/>
+          <w:strike/>
           <w:color w:val="000000" w:themeColor="text1"/>
           <w:sz w:val="24"/>
           <w:szCs w:val="24"/>
@@ -7945,6 +8099,7 @@
       <w:r>
         <w:rPr>
           <w:rFonts w:cstheme="minorHAnsi"/>
+          <w:strike/>
           <w:color w:val="000000" w:themeColor="text1"/>
           <w:sz w:val="24"/>
           <w:szCs w:val="24"/>
@@ -7962,14 +8117,16 @@
         <w:spacing w:after="0"/>
         <w:rPr>
           <w:rFonts w:cstheme="minorHAnsi"/>
-          <w:color w:val="000000" w:themeColor="text1"/>
-          <w:sz w:val="24"/>
-          <w:szCs w:val="24"/>
-        </w:rPr>
-      </w:pPr>
-      <w:r>
-        <w:rPr>
-          <w:rFonts w:cstheme="minorHAnsi"/>
+          <w:strike/>
+          <w:color w:val="000000" w:themeColor="text1"/>
+          <w:sz w:val="24"/>
+          <w:szCs w:val="24"/>
+        </w:rPr>
+      </w:pPr>
+      <w:r>
+        <w:rPr>
+          <w:rFonts w:cstheme="minorHAnsi"/>
+          <w:strike/>
           <w:color w:val="000000" w:themeColor="text1"/>
           <w:sz w:val="24"/>
           <w:szCs w:val="24"/>
@@ -7979,6 +8136,7 @@
       <w:r>
         <w:rPr>
           <w:rFonts w:cstheme="minorHAnsi"/>
+          <w:strike/>
           <w:color w:val="000000" w:themeColor="text1"/>
           <w:sz w:val="24"/>
           <w:szCs w:val="24"/>
@@ -7997,14 +8155,16 @@
         <w:spacing w:after="0"/>
         <w:rPr>
           <w:rFonts w:cstheme="minorHAnsi"/>
-          <w:color w:val="000000" w:themeColor="text1"/>
-          <w:sz w:val="24"/>
-          <w:szCs w:val="24"/>
-        </w:rPr>
-      </w:pPr>
-      <w:r>
-        <w:rPr>
-          <w:rFonts w:cstheme="minorHAnsi"/>
+          <w:strike/>
+          <w:color w:val="000000" w:themeColor="text1"/>
+          <w:sz w:val="24"/>
+          <w:szCs w:val="24"/>
+        </w:rPr>
+      </w:pPr>
+      <w:r>
+        <w:rPr>
+          <w:rFonts w:cstheme="minorHAnsi"/>
+          <w:strike/>
           <w:color w:val="000000" w:themeColor="text1"/>
           <w:sz w:val="24"/>
           <w:szCs w:val="24"/>
@@ -8022,14 +8182,16 @@
         <w:spacing w:after="0"/>
         <w:rPr>
           <w:rFonts w:cstheme="minorHAnsi"/>
-          <w:color w:val="000000" w:themeColor="text1"/>
-          <w:sz w:val="24"/>
-          <w:szCs w:val="24"/>
-        </w:rPr>
-      </w:pPr>
-      <w:r>
-        <w:rPr>
-          <w:rFonts w:cstheme="minorHAnsi"/>
+          <w:strike/>
+          <w:color w:val="000000" w:themeColor="text1"/>
+          <w:sz w:val="24"/>
+          <w:szCs w:val="24"/>
+        </w:rPr>
+      </w:pPr>
+      <w:r>
+        <w:rPr>
+          <w:rFonts w:cstheme="minorHAnsi"/>
+          <w:strike/>
           <w:color w:val="000000" w:themeColor="text1"/>
           <w:sz w:val="24"/>
           <w:szCs w:val="24"/>
@@ -8047,14 +8209,16 @@
         <w:spacing w:after="0"/>
         <w:rPr>
           <w:rFonts w:cstheme="minorHAnsi"/>
-          <w:color w:val="000000" w:themeColor="text1"/>
-          <w:sz w:val="24"/>
-          <w:szCs w:val="24"/>
-        </w:rPr>
-      </w:pPr>
-      <w:r>
-        <w:rPr>
-          <w:rFonts w:cstheme="minorHAnsi"/>
+          <w:strike/>
+          <w:color w:val="000000" w:themeColor="text1"/>
+          <w:sz w:val="24"/>
+          <w:szCs w:val="24"/>
+        </w:rPr>
+      </w:pPr>
+      <w:r>
+        <w:rPr>
+          <w:rFonts w:cstheme="minorHAnsi"/>
+          <w:strike/>
           <w:color w:val="000000" w:themeColor="text1"/>
           <w:sz w:val="24"/>
           <w:szCs w:val="24"/>
@@ -8065,6 +8229,7 @@
       <w:r>
         <w:rPr>
           <w:rFonts w:cstheme="minorHAnsi"/>
+          <w:strike/>
           <w:color w:val="000000" w:themeColor="text1"/>
           <w:sz w:val="24"/>
           <w:szCs w:val="24"/>
@@ -8078,68 +8243,36 @@
         <w:spacing w:after="0"/>
         <w:rPr>
           <w:rFonts w:cstheme="minorHAnsi"/>
-          <w:color w:val="000000" w:themeColor="text1"/>
-          <w:sz w:val="24"/>
-          <w:szCs w:val="24"/>
-        </w:rPr>
-      </w:pPr>
-      <w:r>
-        <w:rPr>
-          <w:rFonts w:cstheme="minorHAnsi"/>
-          <w:color w:val="000000" w:themeColor="text1"/>
-          <w:sz w:val="24"/>
-          <w:szCs w:val="24"/>
-        </w:rPr>
-        <w:t xml:space="preserve">Using the </w:t>
-      </w:r>
-      <w:r>
-        <w:rPr>
-          <w:rFonts w:cstheme="minorHAnsi"/>
-          <w:color w:val="000000" w:themeColor="text1"/>
-          <w:sz w:val="24"/>
-          <w:szCs w:val="24"/>
-        </w:rPr>
-        <w:t>Fingerprint</w:t>
-      </w:r>
-      <w:r>
-        <w:rPr>
-          <w:rFonts w:cstheme="minorHAnsi"/>
-          <w:color w:val="000000" w:themeColor="text1"/>
-          <w:sz w:val="24"/>
-          <w:szCs w:val="24"/>
-        </w:rPr>
-        <w:t xml:space="preserve"> login method allows one to sign into our application via</w:t>
-      </w:r>
-      <w:r>
-        <w:rPr>
-          <w:rFonts w:cstheme="minorHAnsi"/>
-          <w:color w:val="000000" w:themeColor="text1"/>
-          <w:sz w:val="24"/>
-          <w:szCs w:val="24"/>
-        </w:rPr>
-        <w:t xml:space="preserve"> </w:t>
-      </w:r>
-      <w:r>
-        <w:rPr>
-          <w:rFonts w:cstheme="minorHAnsi"/>
-          <w:color w:val="000000" w:themeColor="text1"/>
-          <w:sz w:val="24"/>
-          <w:szCs w:val="24"/>
-        </w:rPr>
-        <w:t>fingerprint</w:t>
-      </w:r>
-      <w:r>
-        <w:rPr>
-          <w:rFonts w:cstheme="minorHAnsi"/>
-          <w:color w:val="000000" w:themeColor="text1"/>
-          <w:sz w:val="24"/>
-          <w:szCs w:val="24"/>
-        </w:rPr>
-        <w:t xml:space="preserve"> </w:t>
-      </w:r>
-      <w:r>
-        <w:rPr>
-          <w:rFonts w:cstheme="minorHAnsi"/>
+          <w:strike/>
+          <w:color w:val="000000" w:themeColor="text1"/>
+          <w:sz w:val="24"/>
+          <w:szCs w:val="24"/>
+        </w:rPr>
+      </w:pPr>
+      <w:r>
+        <w:rPr>
+          <w:rFonts w:cstheme="minorHAnsi"/>
+          <w:strike/>
+          <w:color w:val="000000" w:themeColor="text1"/>
+          <w:sz w:val="24"/>
+          <w:szCs w:val="24"/>
+        </w:rPr>
+        <w:t xml:space="preserve">Using the Fingerprint login method allows one to sign into our application via </w:t>
+      </w:r>
+      <w:r>
+        <w:rPr>
+          <w:rFonts w:cstheme="minorHAnsi"/>
+          <w:strike/>
+          <w:color w:val="000000" w:themeColor="text1"/>
+          <w:sz w:val="24"/>
+          <w:szCs w:val="24"/>
+        </w:rPr>
+        <w:t xml:space="preserve">fingerprint </w:t>
+      </w:r>
+      <w:r>
+        <w:rPr>
+          <w:rFonts w:cstheme="minorHAnsi"/>
+          <w:strike/>
           <w:color w:val="000000" w:themeColor="text1"/>
           <w:sz w:val="24"/>
           <w:szCs w:val="24"/>
@@ -8149,6 +8282,7 @@
       <w:r>
         <w:rPr>
           <w:rFonts w:cstheme="minorHAnsi"/>
+          <w:strike/>
           <w:color w:val="000000" w:themeColor="text1"/>
           <w:sz w:val="24"/>
           <w:szCs w:val="24"/>
@@ -8174,24 +8308,17 @@
       <w:r>
         <w:rPr>
           <w:rFonts w:cstheme="minorHAnsi"/>
-          <w:color w:val="000000" w:themeColor="text1"/>
-          <w:sz w:val="24"/>
-          <w:szCs w:val="24"/>
-        </w:rPr>
-        <w:t>Fingerprint</w:t>
-      </w:r>
-      <w:r>
-        <w:rPr>
-          <w:rFonts w:cstheme="minorHAnsi"/>
-          <w:color w:val="000000" w:themeColor="text1"/>
-          <w:sz w:val="24"/>
-          <w:szCs w:val="24"/>
-        </w:rPr>
-        <w:t xml:space="preserve"> </w:t>
-      </w:r>
-      <w:r>
-        <w:rPr>
-          <w:rFonts w:cstheme="minorHAnsi"/>
+          <w:strike/>
+          <w:color w:val="000000" w:themeColor="text1"/>
+          <w:sz w:val="24"/>
+          <w:szCs w:val="24"/>
+        </w:rPr>
+        <w:t xml:space="preserve">Fingerprint </w:t>
+      </w:r>
+      <w:r>
+        <w:rPr>
+          <w:rFonts w:cstheme="minorHAnsi"/>
+          <w:strike/>
           <w:color w:val="000000" w:themeColor="text1"/>
           <w:sz w:val="24"/>
           <w:szCs w:val="24"/>
@@ -8201,6 +8328,7 @@
       <w:r>
         <w:rPr>
           <w:rFonts w:cstheme="minorHAnsi"/>
+          <w:strike/>
           <w:color w:val="000000" w:themeColor="text1"/>
           <w:sz w:val="24"/>
           <w:szCs w:val="24"/>
@@ -8210,6 +8338,7 @@
       <w:r>
         <w:rPr>
           <w:rFonts w:cstheme="minorHAnsi"/>
+          <w:strike/>
           <w:color w:val="000000" w:themeColor="text1"/>
           <w:sz w:val="24"/>
           <w:szCs w:val="24"/>
@@ -8227,14 +8356,16 @@
         <w:spacing w:after="0"/>
         <w:rPr>
           <w:rFonts w:cstheme="minorHAnsi"/>
-          <w:color w:val="000000" w:themeColor="text1"/>
-          <w:sz w:val="24"/>
-          <w:szCs w:val="24"/>
-        </w:rPr>
-      </w:pPr>
-      <w:r>
-        <w:rPr>
-          <w:rFonts w:cstheme="minorHAnsi"/>
+          <w:strike/>
+          <w:color w:val="000000" w:themeColor="text1"/>
+          <w:sz w:val="24"/>
+          <w:szCs w:val="24"/>
+        </w:rPr>
+      </w:pPr>
+      <w:r>
+        <w:rPr>
+          <w:rFonts w:cstheme="minorHAnsi"/>
+          <w:strike/>
           <w:color w:val="000000" w:themeColor="text1"/>
           <w:sz w:val="24"/>
           <w:szCs w:val="24"/>
@@ -8244,6 +8375,7 @@
       <w:r>
         <w:rPr>
           <w:rFonts w:cstheme="minorHAnsi"/>
+          <w:strike/>
           <w:color w:val="000000" w:themeColor="text1"/>
           <w:sz w:val="24"/>
           <w:szCs w:val="24"/>
@@ -8253,6 +8385,7 @@
       <w:r>
         <w:rPr>
           <w:rFonts w:cstheme="minorHAnsi"/>
+          <w:strike/>
           <w:color w:val="000000" w:themeColor="text1"/>
           <w:sz w:val="24"/>
           <w:szCs w:val="24"/>
@@ -8279,6 +8412,7 @@
       <w:r>
         <w:rPr>
           <w:rFonts w:cstheme="minorHAnsi"/>
+          <w:strike/>
           <w:color w:val="000000" w:themeColor="text1"/>
           <w:sz w:val="24"/>
           <w:szCs w:val="24"/>
@@ -8533,7 +8667,7 @@
           <w:szCs w:val="24"/>
         </w:rPr>
       </w:pPr>
-      <w:bookmarkStart w:id="31" w:name="_Toc22733927"/>
+      <w:bookmarkStart w:id="30" w:name="_Toc22733927"/>
       <w:r>
         <w:rPr>
           <w:rFonts w:cstheme="minorHAnsi"/>
@@ -8545,7 +8679,7 @@
         </w:rPr>
         <w:t>Activity Bank</w:t>
       </w:r>
-      <w:bookmarkEnd w:id="31"/>
+      <w:bookmarkEnd w:id="30"/>
     </w:p>
     <w:p>
       <w:pPr>
@@ -8798,14 +8932,16 @@
         <w:spacing w:after="0"/>
         <w:rPr>
           <w:rFonts w:cstheme="minorHAnsi"/>
-          <w:color w:val="000000" w:themeColor="text1"/>
-          <w:sz w:val="24"/>
-          <w:szCs w:val="24"/>
-        </w:rPr>
-      </w:pPr>
-      <w:r>
-        <w:rPr>
-          <w:rFonts w:cstheme="minorHAnsi"/>
+          <w:strike/>
+          <w:color w:val="000000" w:themeColor="text1"/>
+          <w:sz w:val="24"/>
+          <w:szCs w:val="24"/>
+        </w:rPr>
+      </w:pPr>
+      <w:r>
+        <w:rPr>
+          <w:rFonts w:cstheme="minorHAnsi"/>
+          <w:strike/>
           <w:color w:val="000000" w:themeColor="text1"/>
           <w:sz w:val="24"/>
           <w:szCs w:val="24"/>
@@ -8815,6 +8951,7 @@
       <w:r>
         <w:rPr>
           <w:rFonts w:cstheme="minorHAnsi"/>
+          <w:strike/>
           <w:color w:val="000000" w:themeColor="text1"/>
           <w:sz w:val="24"/>
           <w:szCs w:val="24"/>
@@ -8825,6 +8962,7 @@
       <w:r>
         <w:rPr>
           <w:rFonts w:cstheme="minorHAnsi"/>
+          <w:strike/>
           <w:color w:val="000000" w:themeColor="text1"/>
           <w:sz w:val="24"/>
           <w:szCs w:val="24"/>
@@ -8834,6 +8972,7 @@
       <w:r>
         <w:rPr>
           <w:rFonts w:cstheme="minorHAnsi"/>
+          <w:strike/>
           <w:color w:val="000000" w:themeColor="text1"/>
           <w:sz w:val="24"/>
           <w:szCs w:val="24"/>
@@ -8843,6 +8982,7 @@
       <w:r>
         <w:rPr>
           <w:rFonts w:cstheme="minorHAnsi"/>
+          <w:strike/>
           <w:color w:val="000000" w:themeColor="text1"/>
           <w:sz w:val="24"/>
           <w:szCs w:val="24"/>
@@ -8852,6 +8992,7 @@
       <w:r>
         <w:rPr>
           <w:rFonts w:cstheme="minorHAnsi"/>
+          <w:strike/>
           <w:color w:val="000000" w:themeColor="text1"/>
           <w:sz w:val="24"/>
           <w:szCs w:val="24"/>
@@ -8861,6 +9002,7 @@
       <w:r>
         <w:rPr>
           <w:rFonts w:cstheme="minorHAnsi"/>
+          <w:strike/>
           <w:color w:val="000000" w:themeColor="text1"/>
           <w:sz w:val="24"/>
           <w:szCs w:val="24"/>
@@ -8870,6 +9012,7 @@
       <w:r>
         <w:rPr>
           <w:rFonts w:cstheme="minorHAnsi"/>
+          <w:strike/>
           <w:color w:val="000000" w:themeColor="text1"/>
           <w:sz w:val="24"/>
           <w:szCs w:val="24"/>
@@ -8887,14 +9030,16 @@
         <w:spacing w:after="0"/>
         <w:rPr>
           <w:rFonts w:cstheme="minorHAnsi"/>
-          <w:color w:val="000000" w:themeColor="text1"/>
-          <w:sz w:val="24"/>
-          <w:szCs w:val="24"/>
-        </w:rPr>
-      </w:pPr>
-      <w:r>
-        <w:rPr>
-          <w:rFonts w:cstheme="minorHAnsi"/>
+          <w:strike/>
+          <w:color w:val="000000" w:themeColor="text1"/>
+          <w:sz w:val="24"/>
+          <w:szCs w:val="24"/>
+        </w:rPr>
+      </w:pPr>
+      <w:r>
+        <w:rPr>
+          <w:rFonts w:cstheme="minorHAnsi"/>
+          <w:strike/>
           <w:color w:val="000000" w:themeColor="text1"/>
           <w:sz w:val="24"/>
           <w:szCs w:val="24"/>
@@ -8912,14 +9057,16 @@
         <w:spacing w:after="0"/>
         <w:rPr>
           <w:rFonts w:cstheme="minorHAnsi"/>
-          <w:color w:val="000000" w:themeColor="text1"/>
-          <w:sz w:val="24"/>
-          <w:szCs w:val="24"/>
-        </w:rPr>
-      </w:pPr>
-      <w:r>
-        <w:rPr>
-          <w:rFonts w:cstheme="minorHAnsi"/>
+          <w:strike/>
+          <w:color w:val="000000" w:themeColor="text1"/>
+          <w:sz w:val="24"/>
+          <w:szCs w:val="24"/>
+        </w:rPr>
+      </w:pPr>
+      <w:r>
+        <w:rPr>
+          <w:rFonts w:cstheme="minorHAnsi"/>
+          <w:strike/>
           <w:color w:val="000000" w:themeColor="text1"/>
           <w:sz w:val="24"/>
           <w:szCs w:val="24"/>
@@ -8929,6 +9076,7 @@
       <w:r>
         <w:rPr>
           <w:rFonts w:cstheme="minorHAnsi"/>
+          <w:strike/>
           <w:color w:val="000000" w:themeColor="text1"/>
           <w:sz w:val="24"/>
           <w:szCs w:val="24"/>
@@ -8939,6 +9087,7 @@
       <w:r>
         <w:rPr>
           <w:rFonts w:cstheme="minorHAnsi"/>
+          <w:strike/>
           <w:color w:val="000000" w:themeColor="text1"/>
           <w:sz w:val="24"/>
           <w:szCs w:val="24"/>
@@ -8948,6 +9097,7 @@
       <w:r>
         <w:rPr>
           <w:rFonts w:cstheme="minorHAnsi"/>
+          <w:strike/>
           <w:color w:val="000000" w:themeColor="text1"/>
           <w:sz w:val="24"/>
           <w:szCs w:val="24"/>
@@ -8965,14 +9115,16 @@
         <w:spacing w:after="0"/>
         <w:rPr>
           <w:rFonts w:cstheme="minorHAnsi"/>
-          <w:color w:val="000000" w:themeColor="text1"/>
-          <w:sz w:val="24"/>
-          <w:szCs w:val="24"/>
-        </w:rPr>
-      </w:pPr>
-      <w:r>
-        <w:rPr>
-          <w:rFonts w:cstheme="minorHAnsi"/>
+          <w:strike/>
+          <w:color w:val="000000" w:themeColor="text1"/>
+          <w:sz w:val="24"/>
+          <w:szCs w:val="24"/>
+        </w:rPr>
+      </w:pPr>
+      <w:r>
+        <w:rPr>
+          <w:rFonts w:cstheme="minorHAnsi"/>
+          <w:strike/>
           <w:color w:val="000000" w:themeColor="text1"/>
           <w:sz w:val="24"/>
           <w:szCs w:val="24"/>
@@ -8983,6 +9135,7 @@
       <w:r>
         <w:rPr>
           <w:rFonts w:cstheme="minorHAnsi"/>
+          <w:strike/>
           <w:color w:val="000000" w:themeColor="text1"/>
           <w:sz w:val="24"/>
           <w:szCs w:val="24"/>
@@ -9001,14 +9154,16 @@
         <w:spacing w:after="0"/>
         <w:rPr>
           <w:rFonts w:cstheme="minorHAnsi"/>
-          <w:color w:val="000000" w:themeColor="text1"/>
-          <w:sz w:val="24"/>
-          <w:szCs w:val="24"/>
-        </w:rPr>
-      </w:pPr>
-      <w:r>
-        <w:rPr>
-          <w:rFonts w:cstheme="minorHAnsi"/>
+          <w:strike/>
+          <w:color w:val="000000" w:themeColor="text1"/>
+          <w:sz w:val="24"/>
+          <w:szCs w:val="24"/>
+        </w:rPr>
+      </w:pPr>
+      <w:r>
+        <w:rPr>
+          <w:rFonts w:cstheme="minorHAnsi"/>
+          <w:strike/>
           <w:color w:val="000000" w:themeColor="text1"/>
           <w:sz w:val="24"/>
           <w:szCs w:val="24"/>
@@ -9018,6 +9173,7 @@
       <w:r>
         <w:rPr>
           <w:rFonts w:cstheme="minorHAnsi"/>
+          <w:strike/>
           <w:color w:val="000000" w:themeColor="text1"/>
           <w:sz w:val="24"/>
           <w:szCs w:val="24"/>
@@ -9029,6 +9185,7 @@
       <w:r>
         <w:rPr>
           <w:rFonts w:cstheme="minorHAnsi"/>
+          <w:strike/>
           <w:color w:val="000000" w:themeColor="text1"/>
           <w:sz w:val="24"/>
           <w:szCs w:val="24"/>
@@ -9039,6 +9196,7 @@
       <w:r>
         <w:rPr>
           <w:rFonts w:cstheme="minorHAnsi"/>
+          <w:strike/>
           <w:color w:val="000000" w:themeColor="text1"/>
           <w:sz w:val="24"/>
           <w:szCs w:val="24"/>
@@ -9056,14 +9214,16 @@
         <w:spacing w:after="0"/>
         <w:rPr>
           <w:rFonts w:cstheme="minorHAnsi"/>
-          <w:color w:val="000000" w:themeColor="text1"/>
-          <w:sz w:val="24"/>
-          <w:szCs w:val="24"/>
-        </w:rPr>
-      </w:pPr>
-      <w:r>
-        <w:rPr>
-          <w:rFonts w:cstheme="minorHAnsi"/>
+          <w:strike/>
+          <w:color w:val="000000" w:themeColor="text1"/>
+          <w:sz w:val="24"/>
+          <w:szCs w:val="24"/>
+        </w:rPr>
+      </w:pPr>
+      <w:r>
+        <w:rPr>
+          <w:rFonts w:cstheme="minorHAnsi"/>
+          <w:strike/>
           <w:color w:val="000000" w:themeColor="text1"/>
           <w:sz w:val="24"/>
           <w:szCs w:val="24"/>
@@ -9081,14 +9241,16 @@
         <w:spacing w:after="0"/>
         <w:rPr>
           <w:rFonts w:cstheme="minorHAnsi"/>
-          <w:color w:val="000000" w:themeColor="text1"/>
-          <w:sz w:val="24"/>
-          <w:szCs w:val="24"/>
-        </w:rPr>
-      </w:pPr>
-      <w:r>
-        <w:rPr>
-          <w:rFonts w:cstheme="minorHAnsi"/>
+          <w:strike/>
+          <w:color w:val="000000" w:themeColor="text1"/>
+          <w:sz w:val="24"/>
+          <w:szCs w:val="24"/>
+        </w:rPr>
+      </w:pPr>
+      <w:r>
+        <w:rPr>
+          <w:rFonts w:cstheme="minorHAnsi"/>
+          <w:strike/>
           <w:color w:val="000000" w:themeColor="text1"/>
           <w:sz w:val="24"/>
           <w:szCs w:val="24"/>
@@ -9106,14 +9268,16 @@
         <w:spacing w:after="0"/>
         <w:rPr>
           <w:rFonts w:cstheme="minorHAnsi"/>
-          <w:color w:val="000000" w:themeColor="text1"/>
-          <w:sz w:val="24"/>
-          <w:szCs w:val="24"/>
-        </w:rPr>
-      </w:pPr>
-      <w:r>
-        <w:rPr>
-          <w:rFonts w:cstheme="minorHAnsi"/>
+          <w:strike/>
+          <w:color w:val="000000" w:themeColor="text1"/>
+          <w:sz w:val="24"/>
+          <w:szCs w:val="24"/>
+        </w:rPr>
+      </w:pPr>
+      <w:r>
+        <w:rPr>
+          <w:rFonts w:cstheme="minorHAnsi"/>
+          <w:strike/>
           <w:color w:val="000000" w:themeColor="text1"/>
           <w:sz w:val="24"/>
           <w:szCs w:val="24"/>
@@ -9218,20 +9382,58 @@
         <w:spacing w:after="0"/>
         <w:rPr>
           <w:rFonts w:cstheme="minorHAnsi"/>
-          <w:color w:val="000000" w:themeColor="text1"/>
-          <w:sz w:val="24"/>
-          <w:szCs w:val="24"/>
-        </w:rPr>
-      </w:pPr>
-      <w:r>
-        <w:rPr>
-          <w:rFonts w:cstheme="minorHAnsi"/>
+          <w:strike/>
+          <w:color w:val="000000" w:themeColor="text1"/>
+          <w:sz w:val="24"/>
+          <w:szCs w:val="24"/>
+        </w:rPr>
+      </w:pPr>
+      <w:r>
+        <w:rPr>
+          <w:rFonts w:cstheme="minorHAnsi"/>
+          <w:strike/>
           <w:color w:val="000000" w:themeColor="text1"/>
           <w:sz w:val="24"/>
           <w:szCs w:val="24"/>
         </w:rPr>
         <w:t>Amazon Web Services (AWS)</w:t>
       </w:r>
+    </w:p>
+    <w:p>
+      <w:pPr>
+        <w:pStyle w:val="ListParagraph"/>
+        <w:numPr>
+          <w:ilvl w:val="2"/>
+          <w:numId w:val="9"/>
+        </w:numPr>
+        <w:spacing w:after="0"/>
+        <w:rPr>
+          <w:rFonts w:cstheme="minorHAnsi"/>
+          <w:color w:val="000000" w:themeColor="text1"/>
+          <w:sz w:val="24"/>
+          <w:szCs w:val="24"/>
+        </w:rPr>
+      </w:pPr>
+      <w:r>
+        <w:rPr>
+          <w:rFonts w:cstheme="minorHAnsi"/>
+          <w:color w:val="000000" w:themeColor="text1"/>
+          <w:sz w:val="24"/>
+          <w:szCs w:val="24"/>
+        </w:rPr>
+        <w:t xml:space="preserve">*Google Cloud </w:t>
+      </w:r>
+      <w:proofErr w:type="spellStart"/>
+      <w:r>
+        <w:rPr>
+          <w:rFonts w:cstheme="minorHAnsi"/>
+          <w:color w:val="000000" w:themeColor="text1"/>
+          <w:sz w:val="24"/>
+          <w:szCs w:val="24"/>
+        </w:rPr>
+        <w:t>Firestore</w:t>
+      </w:r>
+      <w:proofErr w:type="spellEnd"/>
     </w:p>
     <w:p>
       <w:pPr>
@@ -9268,20 +9470,47 @@
         <w:spacing w:after="0"/>
         <w:rPr>
           <w:rFonts w:cstheme="minorHAnsi"/>
-          <w:color w:val="000000" w:themeColor="text1"/>
-          <w:sz w:val="24"/>
-          <w:szCs w:val="24"/>
-        </w:rPr>
-      </w:pPr>
-      <w:bookmarkStart w:id="32" w:name="_Toc22733929"/>
-      <w:r>
-        <w:rPr>
-          <w:rFonts w:cstheme="minorHAnsi"/>
+          <w:strike/>
+          <w:color w:val="000000" w:themeColor="text1"/>
+          <w:sz w:val="24"/>
+          <w:szCs w:val="24"/>
+        </w:rPr>
+      </w:pPr>
+      <w:bookmarkStart w:id="31" w:name="_Toc22733929"/>
+      <w:r>
+        <w:rPr>
+          <w:rFonts w:cstheme="minorHAnsi"/>
+          <w:strike/>
           <w:color w:val="000000" w:themeColor="text1"/>
           <w:sz w:val="24"/>
           <w:szCs w:val="24"/>
         </w:rPr>
         <w:t>Amazon Web Services (AWS)</w:t>
+      </w:r>
+    </w:p>
+    <w:p>
+      <w:pPr>
+        <w:pStyle w:val="ListParagraph"/>
+        <w:numPr>
+          <w:ilvl w:val="2"/>
+          <w:numId w:val="9"/>
+        </w:numPr>
+        <w:spacing w:after="0"/>
+        <w:rPr>
+          <w:rFonts w:cstheme="minorHAnsi"/>
+          <w:color w:val="000000" w:themeColor="text1"/>
+          <w:sz w:val="24"/>
+          <w:szCs w:val="24"/>
+        </w:rPr>
+      </w:pPr>
+      <w:r>
+        <w:rPr>
+          <w:rFonts w:cstheme="minorHAnsi"/>
+          <w:color w:val="000000" w:themeColor="text1"/>
+          <w:sz w:val="24"/>
+          <w:szCs w:val="24"/>
+        </w:rPr>
+        <w:t>*Google Firebase</w:t>
       </w:r>
     </w:p>
     <w:p>
@@ -9312,7 +9541,7 @@
         </w:rPr>
         <w:t>Plan Construction</w:t>
       </w:r>
-      <w:bookmarkEnd w:id="32"/>
+      <w:bookmarkEnd w:id="31"/>
     </w:p>
     <w:p>
       <w:pPr>
@@ -9497,14 +9726,16 @@
         <w:spacing w:after="0"/>
         <w:rPr>
           <w:rFonts w:cstheme="minorHAnsi"/>
-          <w:color w:val="000000" w:themeColor="text1"/>
-          <w:sz w:val="24"/>
-          <w:szCs w:val="24"/>
-        </w:rPr>
-      </w:pPr>
-      <w:r>
-        <w:rPr>
-          <w:rFonts w:cstheme="minorHAnsi"/>
+          <w:strike/>
+          <w:color w:val="000000" w:themeColor="text1"/>
+          <w:sz w:val="24"/>
+          <w:szCs w:val="24"/>
+        </w:rPr>
+      </w:pPr>
+      <w:r>
+        <w:rPr>
+          <w:rFonts w:cstheme="minorHAnsi"/>
+          <w:strike/>
           <w:color w:val="000000" w:themeColor="text1"/>
           <w:sz w:val="24"/>
           <w:szCs w:val="24"/>
@@ -9536,16 +9767,6 @@
         </w:rPr>
         <w:t>Privacy setting</w:t>
       </w:r>
-      <w:r>
-        <w:rPr>
-          <w:rFonts w:cstheme="minorHAnsi"/>
-          <w:color w:val="000000" w:themeColor="text1"/>
-          <w:sz w:val="24"/>
-          <w:szCs w:val="24"/>
-        </w:rPr>
-        <w:br/>
-        <w:t>Does one want to use the more social aspects of the app, or not. This setting would allow one to hide these plans from others.</w:t>
-      </w:r>
     </w:p>
     <w:p>
       <w:pPr>
@@ -9569,16 +9790,53 @@
           <w:sz w:val="24"/>
           <w:szCs w:val="24"/>
         </w:rPr>
-        <w:t>Joinable checkbo</w:t>
-      </w:r>
-      <w:r>
-        <w:rPr>
-          <w:rFonts w:cstheme="minorHAnsi"/>
-          <w:color w:val="000000" w:themeColor="text1"/>
-          <w:sz w:val="24"/>
-          <w:szCs w:val="24"/>
-        </w:rPr>
-        <w:t>x</w:t>
+        <w:t>*Collaborators</w:t>
+      </w:r>
+      <w:r>
+        <w:rPr>
+          <w:rFonts w:cstheme="minorHAnsi"/>
+          <w:color w:val="000000" w:themeColor="text1"/>
+          <w:sz w:val="24"/>
+          <w:szCs w:val="24"/>
+        </w:rPr>
+        <w:br/>
+      </w:r>
+      <w:r>
+        <w:rPr>
+          <w:rFonts w:cstheme="minorHAnsi"/>
+          <w:strike/>
+          <w:color w:val="000000" w:themeColor="text1"/>
+          <w:sz w:val="24"/>
+          <w:szCs w:val="24"/>
+        </w:rPr>
+        <w:t>Does one want to use the more social aspects of the app, or not. This setting would allow one to hide these plans from others.</w:t>
+      </w:r>
+    </w:p>
+    <w:p>
+      <w:pPr>
+        <w:pStyle w:val="ListParagraph"/>
+        <w:numPr>
+          <w:ilvl w:val="2"/>
+          <w:numId w:val="9"/>
+        </w:numPr>
+        <w:spacing w:after="0"/>
+        <w:rPr>
+          <w:rFonts w:cstheme="minorHAnsi"/>
+          <w:strike/>
+          <w:color w:val="000000" w:themeColor="text1"/>
+          <w:sz w:val="24"/>
+          <w:szCs w:val="24"/>
+        </w:rPr>
+      </w:pPr>
+      <w:r>
+        <w:rPr>
+          <w:rFonts w:cstheme="minorHAnsi"/>
+          <w:strike/>
+          <w:color w:val="000000" w:themeColor="text1"/>
+          <w:sz w:val="24"/>
+          <w:szCs w:val="24"/>
+        </w:rPr>
+        <w:t>Joinable checkbox</w:t>
       </w:r>
     </w:p>
     <w:p>
@@ -9603,6 +9861,7 @@
           <w:sz w:val="24"/>
           <w:szCs w:val="24"/>
         </w:rPr>
+        <w:lastRenderedPageBreak/>
         <w:t>Edit Plan</w:t>
       </w:r>
       <w:r>
@@ -9656,7 +9915,6 @@
           <w:sz w:val="24"/>
           <w:szCs w:val="24"/>
         </w:rPr>
-        <w:lastRenderedPageBreak/>
         <w:t>Custom activity list</w:t>
       </w:r>
     </w:p>
@@ -9707,7 +9965,16 @@
           <w:sz w:val="24"/>
           <w:szCs w:val="24"/>
         </w:rPr>
-        <w:t>Current plan view (dynamic)</w:t>
+        <w:t xml:space="preserve">Current plan view </w:t>
+      </w:r>
+      <w:r>
+        <w:rPr>
+          <w:rFonts w:cstheme="minorHAnsi"/>
+          <w:color w:val="000000" w:themeColor="text1"/>
+          <w:sz w:val="24"/>
+          <w:szCs w:val="24"/>
+        </w:rPr>
+        <w:t>(dynamic)</w:t>
       </w:r>
     </w:p>
     <w:p>
@@ -9820,14 +10087,16 @@
         <w:spacing w:after="0"/>
         <w:rPr>
           <w:rFonts w:cstheme="minorHAnsi"/>
-          <w:color w:val="000000" w:themeColor="text1"/>
-          <w:sz w:val="24"/>
-          <w:szCs w:val="24"/>
-        </w:rPr>
-      </w:pPr>
-      <w:r>
-        <w:rPr>
-          <w:rFonts w:cstheme="minorHAnsi"/>
+          <w:strike/>
+          <w:color w:val="000000" w:themeColor="text1"/>
+          <w:sz w:val="24"/>
+          <w:szCs w:val="24"/>
+        </w:rPr>
+      </w:pPr>
+      <w:r>
+        <w:rPr>
+          <w:rFonts w:cstheme="minorHAnsi"/>
+          <w:strike/>
           <w:color w:val="000000" w:themeColor="text1"/>
           <w:sz w:val="24"/>
           <w:szCs w:val="24"/>
@@ -9880,14 +10149,16 @@
         <w:spacing w:after="0"/>
         <w:rPr>
           <w:rFonts w:cstheme="minorHAnsi"/>
-          <w:color w:val="000000" w:themeColor="text1"/>
-          <w:sz w:val="24"/>
-          <w:szCs w:val="24"/>
-        </w:rPr>
-      </w:pPr>
-      <w:r>
-        <w:rPr>
-          <w:rFonts w:cstheme="minorHAnsi"/>
+          <w:strike/>
+          <w:color w:val="000000" w:themeColor="text1"/>
+          <w:sz w:val="24"/>
+          <w:szCs w:val="24"/>
+        </w:rPr>
+      </w:pPr>
+      <w:r>
+        <w:rPr>
+          <w:rFonts w:cstheme="minorHAnsi"/>
+          <w:strike/>
           <w:color w:val="000000" w:themeColor="text1"/>
           <w:sz w:val="24"/>
           <w:szCs w:val="24"/>
@@ -9897,6 +10168,7 @@
       <w:r>
         <w:rPr>
           <w:rFonts w:cstheme="minorHAnsi"/>
+          <w:strike/>
           <w:color w:val="000000" w:themeColor="text1"/>
           <w:sz w:val="24"/>
           <w:szCs w:val="24"/>
@@ -9906,6 +10178,7 @@
       <w:r>
         <w:rPr>
           <w:rFonts w:cstheme="minorHAnsi"/>
+          <w:strike/>
           <w:color w:val="000000" w:themeColor="text1"/>
           <w:sz w:val="24"/>
           <w:szCs w:val="24"/>
@@ -9925,24 +10198,26 @@
           <w:rFonts w:cstheme="minorHAnsi"/>
           <w:b/>
           <w:bCs/>
-          <w:color w:val="000000" w:themeColor="text1"/>
-          <w:sz w:val="24"/>
-          <w:szCs w:val="24"/>
-        </w:rPr>
-      </w:pPr>
-      <w:bookmarkStart w:id="33" w:name="_Toc22733930"/>
+          <w:strike/>
+          <w:color w:val="000000" w:themeColor="text1"/>
+          <w:sz w:val="24"/>
+          <w:szCs w:val="24"/>
+        </w:rPr>
+      </w:pPr>
+      <w:bookmarkStart w:id="32" w:name="_Toc22733930"/>
       <w:r>
         <w:rPr>
           <w:rFonts w:cstheme="minorHAnsi"/>
           <w:b/>
           <w:bCs/>
+          <w:strike/>
           <w:color w:val="000000" w:themeColor="text1"/>
           <w:sz w:val="24"/>
           <w:szCs w:val="24"/>
         </w:rPr>
         <w:t>Plan Visualization</w:t>
       </w:r>
-      <w:bookmarkEnd w:id="33"/>
+      <w:bookmarkEnd w:id="32"/>
     </w:p>
     <w:p>
       <w:pPr>
@@ -9951,6 +10226,7 @@
           <w:rFonts w:cstheme="minorHAnsi"/>
           <w:b/>
           <w:bCs/>
+          <w:strike/>
           <w:color w:val="000000" w:themeColor="text1"/>
           <w:sz w:val="24"/>
           <w:szCs w:val="24"/>
@@ -9960,6 +10236,7 @@
         <w:rPr>
           <w:rFonts w:cstheme="minorHAnsi"/>
           <w:bCs/>
+          <w:strike/>
           <w:color w:val="000000" w:themeColor="text1"/>
           <w:sz w:val="24"/>
           <w:szCs w:val="24"/>
@@ -9977,14 +10254,16 @@
         <w:spacing w:after="0"/>
         <w:rPr>
           <w:rFonts w:cstheme="minorHAnsi"/>
-          <w:color w:val="000000" w:themeColor="text1"/>
-          <w:sz w:val="24"/>
-          <w:szCs w:val="24"/>
-        </w:rPr>
-      </w:pPr>
-      <w:r>
-        <w:rPr>
-          <w:rFonts w:cstheme="minorHAnsi"/>
+          <w:strike/>
+          <w:color w:val="000000" w:themeColor="text1"/>
+          <w:sz w:val="24"/>
+          <w:szCs w:val="24"/>
+        </w:rPr>
+      </w:pPr>
+      <w:r>
+        <w:rPr>
+          <w:rFonts w:cstheme="minorHAnsi"/>
+          <w:strike/>
           <w:color w:val="000000" w:themeColor="text1"/>
           <w:sz w:val="24"/>
           <w:szCs w:val="24"/>
@@ -9994,6 +10273,7 @@
       <w:r>
         <w:rPr>
           <w:rFonts w:cstheme="minorHAnsi"/>
+          <w:strike/>
           <w:color w:val="000000" w:themeColor="text1"/>
           <w:sz w:val="24"/>
           <w:szCs w:val="24"/>
@@ -10003,6 +10283,7 @@
       <w:r>
         <w:rPr>
           <w:rFonts w:cstheme="minorHAnsi"/>
+          <w:strike/>
           <w:color w:val="000000" w:themeColor="text1"/>
           <w:sz w:val="24"/>
           <w:szCs w:val="24"/>
@@ -10012,6 +10293,7 @@
       <w:r>
         <w:rPr>
           <w:rFonts w:cstheme="minorHAnsi"/>
+          <w:strike/>
           <w:color w:val="000000" w:themeColor="text1"/>
           <w:sz w:val="24"/>
           <w:szCs w:val="24"/>
@@ -10022,6 +10304,7 @@
       <w:r>
         <w:rPr>
           <w:rFonts w:cstheme="minorHAnsi"/>
+          <w:strike/>
           <w:color w:val="000000" w:themeColor="text1"/>
           <w:sz w:val="24"/>
           <w:szCs w:val="24"/>
@@ -10046,7 +10329,7 @@
           <w:szCs w:val="24"/>
         </w:rPr>
       </w:pPr>
-      <w:bookmarkStart w:id="34" w:name="_Toc22733931"/>
+      <w:bookmarkStart w:id="33" w:name="_Toc22733931"/>
       <w:r>
         <w:rPr>
           <w:rFonts w:cstheme="minorHAnsi"/>
@@ -10058,7 +10341,7 @@
         </w:rPr>
         <w:t>Friends</w:t>
       </w:r>
-      <w:bookmarkEnd w:id="34"/>
+      <w:bookmarkEnd w:id="33"/>
     </w:p>
     <w:p>
       <w:pPr>
@@ -10238,14 +10521,16 @@
         <w:spacing w:after="0"/>
         <w:rPr>
           <w:rFonts w:cstheme="minorHAnsi"/>
-          <w:color w:val="000000" w:themeColor="text1"/>
-          <w:sz w:val="24"/>
-          <w:szCs w:val="24"/>
-        </w:rPr>
-      </w:pPr>
-      <w:r>
-        <w:rPr>
-          <w:rFonts w:cstheme="minorHAnsi"/>
+          <w:strike/>
+          <w:color w:val="000000" w:themeColor="text1"/>
+          <w:sz w:val="24"/>
+          <w:szCs w:val="24"/>
+        </w:rPr>
+      </w:pPr>
+      <w:r>
+        <w:rPr>
+          <w:rFonts w:cstheme="minorHAnsi"/>
+          <w:strike/>
           <w:color w:val="000000" w:themeColor="text1"/>
           <w:sz w:val="24"/>
           <w:szCs w:val="24"/>
@@ -10255,6 +10540,7 @@
       <w:r>
         <w:rPr>
           <w:rFonts w:cstheme="minorHAnsi"/>
+          <w:strike/>
           <w:color w:val="000000" w:themeColor="text1"/>
           <w:sz w:val="24"/>
           <w:szCs w:val="24"/>
@@ -10273,18 +10559,21 @@
         <w:spacing w:after="0"/>
         <w:rPr>
           <w:rFonts w:cstheme="minorHAnsi"/>
-          <w:color w:val="000000" w:themeColor="text1"/>
-          <w:sz w:val="24"/>
-          <w:szCs w:val="24"/>
-        </w:rPr>
-      </w:pPr>
-      <w:r>
-        <w:rPr>
-          <w:rFonts w:cstheme="minorHAnsi"/>
-          <w:color w:val="000000" w:themeColor="text1"/>
-          <w:sz w:val="24"/>
-          <w:szCs w:val="24"/>
-        </w:rPr>
+          <w:strike/>
+          <w:color w:val="000000" w:themeColor="text1"/>
+          <w:sz w:val="24"/>
+          <w:szCs w:val="24"/>
+        </w:rPr>
+      </w:pPr>
+      <w:r>
+        <w:rPr>
+          <w:rFonts w:cstheme="minorHAnsi"/>
+          <w:strike/>
+          <w:color w:val="000000" w:themeColor="text1"/>
+          <w:sz w:val="24"/>
+          <w:szCs w:val="24"/>
+        </w:rPr>
+        <w:lastRenderedPageBreak/>
         <w:t>Choose friends</w:t>
       </w:r>
     </w:p>
@@ -10310,7 +10599,6 @@
           <w:sz w:val="24"/>
           <w:szCs w:val="24"/>
         </w:rPr>
-        <w:lastRenderedPageBreak/>
         <w:t>Messaging</w:t>
       </w:r>
       <w:r>
@@ -10359,14 +10647,16 @@
         <w:spacing w:after="0"/>
         <w:rPr>
           <w:rFonts w:cstheme="minorHAnsi"/>
-          <w:color w:val="000000" w:themeColor="text1"/>
-          <w:sz w:val="24"/>
-          <w:szCs w:val="24"/>
-        </w:rPr>
-      </w:pPr>
-      <w:r>
-        <w:rPr>
-          <w:rFonts w:cstheme="minorHAnsi"/>
+          <w:strike/>
+          <w:color w:val="000000" w:themeColor="text1"/>
+          <w:sz w:val="24"/>
+          <w:szCs w:val="24"/>
+        </w:rPr>
+      </w:pPr>
+      <w:r>
+        <w:rPr>
+          <w:rFonts w:cstheme="minorHAnsi"/>
+          <w:strike/>
           <w:color w:val="000000" w:themeColor="text1"/>
           <w:sz w:val="24"/>
           <w:szCs w:val="24"/>
@@ -10384,32 +10674,26 @@
         <w:spacing w:after="0"/>
         <w:rPr>
           <w:rFonts w:cstheme="minorHAnsi"/>
-          <w:color w:val="000000" w:themeColor="text1"/>
-          <w:sz w:val="24"/>
-          <w:szCs w:val="24"/>
-        </w:rPr>
-      </w:pPr>
-      <w:r>
-        <w:rPr>
-          <w:rFonts w:cstheme="minorHAnsi"/>
-          <w:color w:val="000000" w:themeColor="text1"/>
-          <w:sz w:val="24"/>
-          <w:szCs w:val="24"/>
-        </w:rPr>
-        <w:t>Attach Plan (optional)</w:t>
-      </w:r>
-      <w:r>
-        <w:rPr>
-          <w:rFonts w:cstheme="minorHAnsi"/>
-          <w:color w:val="000000" w:themeColor="text1"/>
-          <w:sz w:val="24"/>
-          <w:szCs w:val="24"/>
-        </w:rPr>
-        <w:t xml:space="preserve"> </w:t>
-      </w:r>
-      <w:r>
-        <w:rPr>
-          <w:rFonts w:cstheme="minorHAnsi"/>
+          <w:strike/>
+          <w:color w:val="000000" w:themeColor="text1"/>
+          <w:sz w:val="24"/>
+          <w:szCs w:val="24"/>
+        </w:rPr>
+      </w:pPr>
+      <w:r>
+        <w:rPr>
+          <w:rFonts w:cstheme="minorHAnsi"/>
+          <w:strike/>
+          <w:color w:val="000000" w:themeColor="text1"/>
+          <w:sz w:val="24"/>
+          <w:szCs w:val="24"/>
+        </w:rPr>
+        <w:t xml:space="preserve">Attach Plan (optional) </w:t>
+      </w:r>
+      <w:r>
+        <w:rPr>
+          <w:rFonts w:cstheme="minorHAnsi"/>
+          <w:strike/>
           <w:color w:val="000000" w:themeColor="text1"/>
           <w:sz w:val="24"/>
           <w:szCs w:val="24"/>
@@ -10435,7 +10719,7 @@
           <w:szCs w:val="24"/>
         </w:rPr>
       </w:pPr>
-      <w:bookmarkStart w:id="35" w:name="_Toc22733932"/>
+      <w:bookmarkStart w:id="34" w:name="_Toc22733932"/>
       <w:r>
         <w:rPr>
           <w:rFonts w:cstheme="minorHAnsi"/>
@@ -10447,7 +10731,7 @@
         </w:rPr>
         <w:t>Collaborative Planning</w:t>
       </w:r>
-      <w:bookmarkEnd w:id="35"/>
+      <w:bookmarkEnd w:id="34"/>
     </w:p>
     <w:p>
       <w:pPr>
@@ -10550,14 +10834,16 @@
           <w:rFonts w:cstheme="minorHAnsi"/>
           <w:b/>
           <w:bCs/>
-          <w:color w:val="000000" w:themeColor="text1"/>
-          <w:sz w:val="24"/>
-          <w:szCs w:val="24"/>
-        </w:rPr>
-      </w:pPr>
-      <w:r>
-        <w:rPr>
-          <w:rFonts w:cstheme="minorHAnsi"/>
+          <w:strike/>
+          <w:color w:val="000000" w:themeColor="text1"/>
+          <w:sz w:val="24"/>
+          <w:szCs w:val="24"/>
+        </w:rPr>
+      </w:pPr>
+      <w:r>
+        <w:rPr>
+          <w:rFonts w:cstheme="minorHAnsi"/>
+          <w:strike/>
           <w:color w:val="000000" w:themeColor="text1"/>
           <w:sz w:val="24"/>
           <w:szCs w:val="24"/>
@@ -10567,6 +10853,7 @@
       <w:r>
         <w:rPr>
           <w:rFonts w:cstheme="minorHAnsi"/>
+          <w:strike/>
           <w:color w:val="000000" w:themeColor="text1"/>
           <w:sz w:val="24"/>
           <w:szCs w:val="24"/>
@@ -10576,6 +10863,7 @@
       <w:r>
         <w:rPr>
           <w:rFonts w:cstheme="minorHAnsi"/>
+          <w:strike/>
           <w:color w:val="000000" w:themeColor="text1"/>
           <w:sz w:val="24"/>
           <w:szCs w:val="24"/>
@@ -10595,14 +10883,16 @@
           <w:rFonts w:cstheme="minorHAnsi"/>
           <w:b/>
           <w:bCs/>
-          <w:color w:val="000000" w:themeColor="text1"/>
-          <w:sz w:val="24"/>
-          <w:szCs w:val="24"/>
-        </w:rPr>
-      </w:pPr>
-      <w:r>
-        <w:rPr>
-          <w:rFonts w:cstheme="minorHAnsi"/>
+          <w:strike/>
+          <w:color w:val="000000" w:themeColor="text1"/>
+          <w:sz w:val="24"/>
+          <w:szCs w:val="24"/>
+        </w:rPr>
+      </w:pPr>
+      <w:r>
+        <w:rPr>
+          <w:rFonts w:cstheme="minorHAnsi"/>
+          <w:strike/>
           <w:color w:val="000000" w:themeColor="text1"/>
           <w:sz w:val="24"/>
           <w:szCs w:val="24"/>
@@ -10612,6 +10902,7 @@
       <w:r>
         <w:rPr>
           <w:rFonts w:cstheme="minorHAnsi"/>
+          <w:strike/>
           <w:color w:val="000000" w:themeColor="text1"/>
           <w:sz w:val="24"/>
           <w:szCs w:val="24"/>
@@ -10622,6 +10913,7 @@
       <w:r>
         <w:rPr>
           <w:rFonts w:cstheme="minorHAnsi"/>
+          <w:strike/>
           <w:color w:val="000000" w:themeColor="text1"/>
           <w:sz w:val="24"/>
           <w:szCs w:val="24"/>
@@ -10641,14 +10933,16 @@
           <w:rFonts w:cstheme="minorHAnsi"/>
           <w:b/>
           <w:bCs/>
-          <w:color w:val="000000" w:themeColor="text1"/>
-          <w:sz w:val="24"/>
-          <w:szCs w:val="24"/>
-        </w:rPr>
-      </w:pPr>
-      <w:r>
-        <w:rPr>
-          <w:rFonts w:cstheme="minorHAnsi"/>
+          <w:strike/>
+          <w:color w:val="000000" w:themeColor="text1"/>
+          <w:sz w:val="24"/>
+          <w:szCs w:val="24"/>
+        </w:rPr>
+      </w:pPr>
+      <w:r>
+        <w:rPr>
+          <w:rFonts w:cstheme="minorHAnsi"/>
+          <w:strike/>
           <w:color w:val="000000" w:themeColor="text1"/>
           <w:sz w:val="24"/>
           <w:szCs w:val="24"/>
@@ -10658,6 +10952,7 @@
       <w:r>
         <w:rPr>
           <w:rFonts w:cstheme="minorHAnsi"/>
+          <w:strike/>
           <w:color w:val="000000" w:themeColor="text1"/>
           <w:sz w:val="24"/>
           <w:szCs w:val="24"/>
@@ -10667,6 +10962,7 @@
       <w:r>
         <w:rPr>
           <w:rFonts w:cstheme="minorHAnsi"/>
+          <w:strike/>
           <w:color w:val="000000" w:themeColor="text1"/>
           <w:sz w:val="24"/>
           <w:szCs w:val="24"/>
@@ -10676,6 +10972,7 @@
       <w:r>
         <w:rPr>
           <w:rFonts w:cstheme="minorHAnsi"/>
+          <w:strike/>
           <w:color w:val="000000" w:themeColor="text1"/>
           <w:sz w:val="24"/>
           <w:szCs w:val="24"/>
@@ -10685,6 +10982,7 @@
       <w:r>
         <w:rPr>
           <w:rFonts w:cstheme="minorHAnsi"/>
+          <w:strike/>
           <w:color w:val="000000" w:themeColor="text1"/>
           <w:sz w:val="24"/>
           <w:szCs w:val="24"/>
@@ -10694,6 +10992,7 @@
       <w:r>
         <w:rPr>
           <w:rFonts w:cstheme="minorHAnsi"/>
+          <w:strike/>
           <w:color w:val="000000" w:themeColor="text1"/>
           <w:sz w:val="24"/>
           <w:szCs w:val="24"/>
@@ -10703,6 +11002,7 @@
       <w:r>
         <w:rPr>
           <w:rFonts w:cstheme="minorHAnsi"/>
+          <w:strike/>
           <w:color w:val="000000" w:themeColor="text1"/>
           <w:sz w:val="24"/>
           <w:szCs w:val="24"/>
@@ -10712,6 +11012,7 @@
       <w:r>
         <w:rPr>
           <w:rFonts w:cstheme="minorHAnsi"/>
+          <w:strike/>
           <w:color w:val="000000" w:themeColor="text1"/>
           <w:sz w:val="24"/>
           <w:szCs w:val="24"/>
@@ -10721,6 +11022,7 @@
       <w:r>
         <w:rPr>
           <w:rFonts w:cstheme="minorHAnsi"/>
+          <w:strike/>
           <w:color w:val="000000" w:themeColor="text1"/>
           <w:sz w:val="24"/>
           <w:szCs w:val="24"/>
@@ -10730,6 +11032,7 @@
       <w:r>
         <w:rPr>
           <w:rFonts w:cstheme="minorHAnsi"/>
+          <w:strike/>
           <w:color w:val="000000" w:themeColor="text1"/>
           <w:sz w:val="24"/>
           <w:szCs w:val="24"/>
@@ -10739,6 +11042,7 @@
       <w:r>
         <w:rPr>
           <w:rFonts w:cstheme="minorHAnsi"/>
+          <w:strike/>
           <w:color w:val="000000" w:themeColor="text1"/>
           <w:sz w:val="24"/>
           <w:szCs w:val="24"/>
@@ -10983,14 +11287,16 @@
         <w:spacing w:after="0"/>
         <w:rPr>
           <w:rFonts w:cstheme="minorHAnsi"/>
-          <w:color w:val="000000" w:themeColor="text1"/>
-          <w:sz w:val="24"/>
-          <w:szCs w:val="24"/>
-        </w:rPr>
-      </w:pPr>
-      <w:r>
-        <w:rPr>
-          <w:rFonts w:cstheme="minorHAnsi"/>
+          <w:strike/>
+          <w:color w:val="000000" w:themeColor="text1"/>
+          <w:sz w:val="24"/>
+          <w:szCs w:val="24"/>
+        </w:rPr>
+      </w:pPr>
+      <w:r>
+        <w:rPr>
+          <w:rFonts w:cstheme="minorHAnsi"/>
+          <w:strike/>
           <w:color w:val="000000" w:themeColor="text1"/>
           <w:sz w:val="24"/>
           <w:szCs w:val="24"/>
@@ -11000,6 +11306,7 @@
       <w:r>
         <w:rPr>
           <w:rFonts w:cstheme="minorHAnsi"/>
+          <w:strike/>
           <w:color w:val="000000" w:themeColor="text1"/>
           <w:sz w:val="24"/>
           <w:szCs w:val="24"/>
@@ -11010,6 +11317,7 @@
       <w:r>
         <w:rPr>
           <w:rFonts w:cstheme="minorHAnsi"/>
+          <w:strike/>
           <w:color w:val="000000" w:themeColor="text1"/>
           <w:sz w:val="24"/>
           <w:szCs w:val="24"/>
@@ -11019,6 +11327,7 @@
       <w:r>
         <w:rPr>
           <w:rFonts w:cstheme="minorHAnsi"/>
+          <w:strike/>
           <w:color w:val="000000" w:themeColor="text1"/>
           <w:sz w:val="24"/>
           <w:szCs w:val="24"/>
@@ -11036,28 +11345,21 @@
         <w:spacing w:after="0"/>
         <w:rPr>
           <w:rFonts w:cstheme="minorHAnsi"/>
-          <w:color w:val="000000" w:themeColor="text1"/>
-          <w:sz w:val="24"/>
-          <w:szCs w:val="24"/>
-        </w:rPr>
-      </w:pPr>
-      <w:r>
-        <w:rPr>
-          <w:rFonts w:cstheme="minorHAnsi"/>
-          <w:color w:val="000000" w:themeColor="text1"/>
-          <w:sz w:val="24"/>
-          <w:szCs w:val="24"/>
-        </w:rPr>
-        <w:t>Choose friends (messaging)</w:t>
-      </w:r>
-      <w:r>
-        <w:rPr>
-          <w:rFonts w:cstheme="minorHAnsi"/>
-          <w:color w:val="000000" w:themeColor="text1"/>
-          <w:sz w:val="24"/>
-          <w:szCs w:val="24"/>
-        </w:rPr>
-        <w:t xml:space="preserve"> </w:t>
+          <w:strike/>
+          <w:color w:val="000000" w:themeColor="text1"/>
+          <w:sz w:val="24"/>
+          <w:szCs w:val="24"/>
+        </w:rPr>
+      </w:pPr>
+      <w:r>
+        <w:rPr>
+          <w:rFonts w:cstheme="minorHAnsi"/>
+          <w:strike/>
+          <w:color w:val="000000" w:themeColor="text1"/>
+          <w:sz w:val="24"/>
+          <w:szCs w:val="24"/>
+        </w:rPr>
+        <w:t xml:space="preserve">Choose friends (messaging) </w:t>
       </w:r>
     </w:p>
     <w:p>
@@ -11070,15 +11372,17 @@
         <w:spacing w:after="0"/>
         <w:rPr>
           <w:rFonts w:cstheme="minorHAnsi"/>
-          <w:color w:val="000000" w:themeColor="text1"/>
-          <w:sz w:val="24"/>
-          <w:szCs w:val="24"/>
-        </w:rPr>
-      </w:pPr>
-      <w:bookmarkStart w:id="36" w:name="_Hlk23074635"/>
-      <w:r>
-        <w:rPr>
-          <w:rFonts w:cstheme="minorHAnsi"/>
+          <w:strike/>
+          <w:color w:val="000000" w:themeColor="text1"/>
+          <w:sz w:val="24"/>
+          <w:szCs w:val="24"/>
+        </w:rPr>
+      </w:pPr>
+      <w:bookmarkStart w:id="35" w:name="_Hlk23074635"/>
+      <w:r>
+        <w:rPr>
+          <w:rFonts w:cstheme="minorHAnsi"/>
+          <w:strike/>
           <w:color w:val="000000" w:themeColor="text1"/>
           <w:sz w:val="24"/>
           <w:szCs w:val="24"/>
@@ -11088,6 +11392,7 @@
       <w:r>
         <w:rPr>
           <w:rFonts w:cstheme="minorHAnsi"/>
+          <w:strike/>
           <w:color w:val="000000" w:themeColor="text1"/>
           <w:sz w:val="24"/>
           <w:szCs w:val="24"/>
@@ -11097,6 +11402,7 @@
       <w:r>
         <w:rPr>
           <w:rFonts w:cstheme="minorHAnsi"/>
+          <w:strike/>
           <w:color w:val="000000" w:themeColor="text1"/>
           <w:sz w:val="24"/>
           <w:szCs w:val="24"/>
@@ -11140,8 +11446,8 @@
           <w:szCs w:val="24"/>
         </w:rPr>
       </w:pPr>
-      <w:bookmarkStart w:id="37" w:name="_Toc22733933"/>
-      <w:bookmarkEnd w:id="36"/>
+      <w:bookmarkStart w:id="36" w:name="_Toc22733933"/>
+      <w:bookmarkEnd w:id="35"/>
       <w:r>
         <w:rPr>
           <w:rFonts w:cstheme="minorHAnsi"/>
@@ -11154,7 +11460,7 @@
         <w:lastRenderedPageBreak/>
         <w:t>Geo Capability</w:t>
       </w:r>
-      <w:bookmarkEnd w:id="37"/>
+      <w:bookmarkEnd w:id="36"/>
     </w:p>
     <w:p>
       <w:pPr>
@@ -11249,14 +11555,16 @@
         <w:spacing w:after="0"/>
         <w:rPr>
           <w:rFonts w:cstheme="minorHAnsi"/>
-          <w:color w:val="000000" w:themeColor="text1"/>
-          <w:sz w:val="24"/>
-          <w:szCs w:val="24"/>
-        </w:rPr>
-      </w:pPr>
-      <w:r>
-        <w:rPr>
-          <w:rFonts w:cstheme="minorHAnsi"/>
+          <w:strike/>
+          <w:color w:val="000000" w:themeColor="text1"/>
+          <w:sz w:val="24"/>
+          <w:szCs w:val="24"/>
+        </w:rPr>
+      </w:pPr>
+      <w:r>
+        <w:rPr>
+          <w:rFonts w:cstheme="minorHAnsi"/>
+          <w:strike/>
           <w:color w:val="000000" w:themeColor="text1"/>
           <w:sz w:val="24"/>
           <w:szCs w:val="24"/>
@@ -11266,6 +11574,7 @@
       <w:r>
         <w:rPr>
           <w:rFonts w:cstheme="minorHAnsi"/>
+          <w:strike/>
           <w:color w:val="000000" w:themeColor="text1"/>
           <w:sz w:val="24"/>
           <w:szCs w:val="24"/>
@@ -11284,14 +11593,16 @@
         <w:spacing w:after="0"/>
         <w:rPr>
           <w:rFonts w:cstheme="minorHAnsi"/>
-          <w:color w:val="000000" w:themeColor="text1"/>
-          <w:sz w:val="24"/>
-          <w:szCs w:val="24"/>
-        </w:rPr>
-      </w:pPr>
-      <w:r>
-        <w:rPr>
-          <w:rFonts w:cstheme="minorHAnsi"/>
+          <w:strike/>
+          <w:color w:val="000000" w:themeColor="text1"/>
+          <w:sz w:val="24"/>
+          <w:szCs w:val="24"/>
+        </w:rPr>
+      </w:pPr>
+      <w:r>
+        <w:rPr>
+          <w:rFonts w:cstheme="minorHAnsi"/>
+          <w:strike/>
           <w:color w:val="000000" w:themeColor="text1"/>
           <w:sz w:val="24"/>
           <w:szCs w:val="24"/>
@@ -11301,6 +11612,7 @@
       <w:r>
         <w:rPr>
           <w:rFonts w:cstheme="minorHAnsi"/>
+          <w:strike/>
           <w:color w:val="000000" w:themeColor="text1"/>
           <w:sz w:val="24"/>
           <w:szCs w:val="24"/>
@@ -11319,14 +11631,16 @@
         <w:spacing w:after="0"/>
         <w:rPr>
           <w:rFonts w:cstheme="minorHAnsi"/>
-          <w:color w:val="000000" w:themeColor="text1"/>
-          <w:sz w:val="24"/>
-          <w:szCs w:val="24"/>
-        </w:rPr>
-      </w:pPr>
-      <w:r>
-        <w:rPr>
-          <w:rFonts w:cstheme="minorHAnsi"/>
+          <w:strike/>
+          <w:color w:val="000000" w:themeColor="text1"/>
+          <w:sz w:val="24"/>
+          <w:szCs w:val="24"/>
+        </w:rPr>
+      </w:pPr>
+      <w:r>
+        <w:rPr>
+          <w:rFonts w:cstheme="minorHAnsi"/>
+          <w:strike/>
           <w:color w:val="000000" w:themeColor="text1"/>
           <w:sz w:val="24"/>
           <w:szCs w:val="24"/>
@@ -11336,6 +11650,7 @@
       <w:r>
         <w:rPr>
           <w:rFonts w:cstheme="minorHAnsi"/>
+          <w:strike/>
           <w:color w:val="000000" w:themeColor="text1"/>
           <w:sz w:val="24"/>
           <w:szCs w:val="24"/>
@@ -11354,14 +11669,16 @@
         <w:spacing w:after="0"/>
         <w:rPr>
           <w:rFonts w:cstheme="minorHAnsi"/>
-          <w:color w:val="000000" w:themeColor="text1"/>
-          <w:sz w:val="24"/>
-          <w:szCs w:val="24"/>
-        </w:rPr>
-      </w:pPr>
-      <w:r>
-        <w:rPr>
-          <w:rFonts w:cstheme="minorHAnsi"/>
+          <w:strike/>
+          <w:color w:val="000000" w:themeColor="text1"/>
+          <w:sz w:val="24"/>
+          <w:szCs w:val="24"/>
+        </w:rPr>
+      </w:pPr>
+      <w:r>
+        <w:rPr>
+          <w:rFonts w:cstheme="minorHAnsi"/>
+          <w:strike/>
           <w:color w:val="000000" w:themeColor="text1"/>
           <w:sz w:val="24"/>
           <w:szCs w:val="24"/>
@@ -11379,14 +11696,16 @@
         <w:spacing w:after="0"/>
         <w:rPr>
           <w:rFonts w:cstheme="minorHAnsi"/>
-          <w:color w:val="000000" w:themeColor="text1"/>
-          <w:sz w:val="24"/>
-          <w:szCs w:val="24"/>
-        </w:rPr>
-      </w:pPr>
-      <w:r>
-        <w:rPr>
-          <w:rFonts w:cstheme="minorHAnsi"/>
+          <w:strike/>
+          <w:color w:val="000000" w:themeColor="text1"/>
+          <w:sz w:val="24"/>
+          <w:szCs w:val="24"/>
+        </w:rPr>
+      </w:pPr>
+      <w:r>
+        <w:rPr>
+          <w:rFonts w:cstheme="minorHAnsi"/>
+          <w:strike/>
           <w:color w:val="000000" w:themeColor="text1"/>
           <w:sz w:val="24"/>
           <w:szCs w:val="24"/>
@@ -11404,14 +11723,16 @@
         <w:spacing w:after="0"/>
         <w:rPr>
           <w:rFonts w:cstheme="minorHAnsi"/>
-          <w:color w:val="000000" w:themeColor="text1"/>
-          <w:sz w:val="24"/>
-          <w:szCs w:val="24"/>
-        </w:rPr>
-      </w:pPr>
-      <w:r>
-        <w:rPr>
-          <w:rFonts w:cstheme="minorHAnsi"/>
+          <w:strike/>
+          <w:color w:val="000000" w:themeColor="text1"/>
+          <w:sz w:val="24"/>
+          <w:szCs w:val="24"/>
+        </w:rPr>
+      </w:pPr>
+      <w:r>
+        <w:rPr>
+          <w:rFonts w:cstheme="minorHAnsi"/>
+          <w:strike/>
           <w:color w:val="000000" w:themeColor="text1"/>
           <w:sz w:val="24"/>
           <w:szCs w:val="24"/>
@@ -11466,24 +11787,26 @@
           <w:rFonts w:cstheme="minorHAnsi"/>
           <w:b/>
           <w:bCs/>
-          <w:color w:val="000000" w:themeColor="text1"/>
-          <w:sz w:val="24"/>
-          <w:szCs w:val="24"/>
-        </w:rPr>
-      </w:pPr>
-      <w:bookmarkStart w:id="38" w:name="_Toc22733934"/>
+          <w:strike/>
+          <w:color w:val="000000" w:themeColor="text1"/>
+          <w:sz w:val="24"/>
+          <w:szCs w:val="24"/>
+        </w:rPr>
+      </w:pPr>
+      <w:bookmarkStart w:id="37" w:name="_Toc22733934"/>
       <w:r>
         <w:rPr>
           <w:rFonts w:cstheme="minorHAnsi"/>
           <w:b/>
           <w:bCs/>
+          <w:strike/>
           <w:color w:val="000000" w:themeColor="text1"/>
           <w:sz w:val="24"/>
           <w:szCs w:val="24"/>
         </w:rPr>
         <w:t>(Stretch) Plan Generator</w:t>
       </w:r>
-      <w:bookmarkEnd w:id="38"/>
+      <w:bookmarkEnd w:id="37"/>
     </w:p>
     <w:p>
       <w:pPr>
@@ -11495,14 +11818,16 @@
         <w:spacing w:after="0"/>
         <w:rPr>
           <w:rFonts w:cstheme="minorHAnsi"/>
-          <w:color w:val="000000" w:themeColor="text1"/>
-          <w:sz w:val="24"/>
-          <w:szCs w:val="24"/>
-        </w:rPr>
-      </w:pPr>
-      <w:r>
-        <w:rPr>
-          <w:rFonts w:cstheme="minorHAnsi"/>
+          <w:strike/>
+          <w:color w:val="000000" w:themeColor="text1"/>
+          <w:sz w:val="24"/>
+          <w:szCs w:val="24"/>
+        </w:rPr>
+      </w:pPr>
+      <w:r>
+        <w:rPr>
+          <w:rFonts w:cstheme="minorHAnsi"/>
+          <w:strike/>
           <w:color w:val="000000" w:themeColor="text1"/>
           <w:sz w:val="24"/>
           <w:szCs w:val="24"/>
@@ -11520,14 +11845,16 @@
         <w:spacing w:after="0"/>
         <w:rPr>
           <w:rFonts w:cstheme="minorHAnsi"/>
-          <w:color w:val="000000" w:themeColor="text1"/>
-          <w:sz w:val="24"/>
-          <w:szCs w:val="24"/>
-        </w:rPr>
-      </w:pPr>
-      <w:r>
-        <w:rPr>
-          <w:rFonts w:cstheme="minorHAnsi"/>
+          <w:strike/>
+          <w:color w:val="000000" w:themeColor="text1"/>
+          <w:sz w:val="24"/>
+          <w:szCs w:val="24"/>
+        </w:rPr>
+      </w:pPr>
+      <w:r>
+        <w:rPr>
+          <w:rFonts w:cstheme="minorHAnsi"/>
+          <w:strike/>
           <w:color w:val="000000" w:themeColor="text1"/>
           <w:sz w:val="24"/>
           <w:szCs w:val="24"/>
@@ -11545,14 +11872,16 @@
         <w:spacing w:after="0"/>
         <w:rPr>
           <w:rFonts w:cstheme="minorHAnsi"/>
-          <w:color w:val="000000" w:themeColor="text1"/>
-          <w:sz w:val="24"/>
-          <w:szCs w:val="24"/>
-        </w:rPr>
-      </w:pPr>
-      <w:r>
-        <w:rPr>
-          <w:rFonts w:cstheme="minorHAnsi"/>
+          <w:strike/>
+          <w:color w:val="000000" w:themeColor="text1"/>
+          <w:sz w:val="24"/>
+          <w:szCs w:val="24"/>
+        </w:rPr>
+      </w:pPr>
+      <w:r>
+        <w:rPr>
+          <w:rFonts w:cstheme="minorHAnsi"/>
+          <w:strike/>
           <w:color w:val="000000" w:themeColor="text1"/>
           <w:sz w:val="24"/>
           <w:szCs w:val="24"/>
@@ -11570,14 +11899,16 @@
         <w:spacing w:after="0"/>
         <w:rPr>
           <w:rFonts w:cstheme="minorHAnsi"/>
-          <w:color w:val="000000" w:themeColor="text1"/>
-          <w:sz w:val="24"/>
-          <w:szCs w:val="24"/>
-        </w:rPr>
-      </w:pPr>
-      <w:r>
-        <w:rPr>
-          <w:rFonts w:cstheme="minorHAnsi"/>
+          <w:strike/>
+          <w:color w:val="000000" w:themeColor="text1"/>
+          <w:sz w:val="24"/>
+          <w:szCs w:val="24"/>
+        </w:rPr>
+      </w:pPr>
+      <w:r>
+        <w:rPr>
+          <w:rFonts w:cstheme="minorHAnsi"/>
+          <w:strike/>
           <w:color w:val="000000" w:themeColor="text1"/>
           <w:sz w:val="24"/>
           <w:szCs w:val="24"/>
@@ -11595,14 +11926,16 @@
         <w:spacing w:after="0"/>
         <w:rPr>
           <w:rFonts w:cstheme="minorHAnsi"/>
-          <w:color w:val="000000" w:themeColor="text1"/>
-          <w:sz w:val="24"/>
-          <w:szCs w:val="24"/>
-        </w:rPr>
-      </w:pPr>
-      <w:r>
-        <w:rPr>
-          <w:rFonts w:cstheme="minorHAnsi"/>
+          <w:strike/>
+          <w:color w:val="000000" w:themeColor="text1"/>
+          <w:sz w:val="24"/>
+          <w:szCs w:val="24"/>
+        </w:rPr>
+      </w:pPr>
+      <w:r>
+        <w:rPr>
+          <w:rFonts w:cstheme="minorHAnsi"/>
+          <w:strike/>
           <w:color w:val="000000" w:themeColor="text1"/>
           <w:sz w:val="24"/>
           <w:szCs w:val="24"/>
@@ -11672,14 +12005,16 @@
         <w:spacing w:after="0"/>
         <w:rPr>
           <w:rFonts w:cstheme="minorHAnsi"/>
-          <w:color w:val="000000" w:themeColor="text1"/>
-          <w:sz w:val="24"/>
-          <w:szCs w:val="24"/>
-        </w:rPr>
-      </w:pPr>
-      <w:r>
-        <w:rPr>
-          <w:rFonts w:cstheme="minorHAnsi"/>
+          <w:strike/>
+          <w:color w:val="000000" w:themeColor="text1"/>
+          <w:sz w:val="24"/>
+          <w:szCs w:val="24"/>
+        </w:rPr>
+      </w:pPr>
+      <w:r>
+        <w:rPr>
+          <w:rFonts w:cstheme="minorHAnsi"/>
+          <w:strike/>
           <w:color w:val="000000" w:themeColor="text1"/>
           <w:sz w:val="24"/>
           <w:szCs w:val="24"/>
@@ -11697,14 +12032,16 @@
         <w:spacing w:after="0"/>
         <w:rPr>
           <w:rFonts w:cstheme="minorHAnsi"/>
-          <w:color w:val="000000" w:themeColor="text1"/>
-          <w:sz w:val="24"/>
-          <w:szCs w:val="24"/>
-        </w:rPr>
-      </w:pPr>
-      <w:r>
-        <w:rPr>
-          <w:rFonts w:cstheme="minorHAnsi"/>
+          <w:strike/>
+          <w:color w:val="000000" w:themeColor="text1"/>
+          <w:sz w:val="24"/>
+          <w:szCs w:val="24"/>
+        </w:rPr>
+      </w:pPr>
+      <w:r>
+        <w:rPr>
+          <w:rFonts w:cstheme="minorHAnsi"/>
+          <w:strike/>
           <w:color w:val="000000" w:themeColor="text1"/>
           <w:sz w:val="24"/>
           <w:szCs w:val="24"/>
@@ -11714,6 +12051,7 @@
       <w:r>
         <w:rPr>
           <w:rFonts w:cstheme="minorHAnsi"/>
+          <w:strike/>
           <w:color w:val="000000" w:themeColor="text1"/>
           <w:sz w:val="24"/>
           <w:szCs w:val="24"/>
@@ -11723,6 +12061,7 @@
       <w:r>
         <w:rPr>
           <w:rFonts w:cstheme="minorHAnsi"/>
+          <w:strike/>
           <w:color w:val="000000" w:themeColor="text1"/>
           <w:sz w:val="24"/>
           <w:szCs w:val="24"/>
@@ -11740,14 +12079,16 @@
         <w:spacing w:after="0"/>
         <w:rPr>
           <w:rFonts w:cstheme="minorHAnsi"/>
-          <w:color w:val="000000" w:themeColor="text1"/>
-          <w:sz w:val="24"/>
-          <w:szCs w:val="24"/>
-        </w:rPr>
-      </w:pPr>
-      <w:r>
-        <w:rPr>
-          <w:rFonts w:cstheme="minorHAnsi"/>
+          <w:strike/>
+          <w:color w:val="000000" w:themeColor="text1"/>
+          <w:sz w:val="24"/>
+          <w:szCs w:val="24"/>
+        </w:rPr>
+      </w:pPr>
+      <w:r>
+        <w:rPr>
+          <w:rFonts w:cstheme="minorHAnsi"/>
+          <w:strike/>
           <w:color w:val="000000" w:themeColor="text1"/>
           <w:sz w:val="24"/>
           <w:szCs w:val="24"/>
@@ -11815,14 +12156,16 @@
         <w:spacing w:after="0"/>
         <w:rPr>
           <w:rFonts w:cstheme="minorHAnsi"/>
-          <w:color w:val="000000" w:themeColor="text1"/>
-          <w:sz w:val="24"/>
-          <w:szCs w:val="24"/>
-        </w:rPr>
-      </w:pPr>
-      <w:r>
-        <w:rPr>
-          <w:rFonts w:cstheme="minorHAnsi"/>
+          <w:strike/>
+          <w:color w:val="000000" w:themeColor="text1"/>
+          <w:sz w:val="24"/>
+          <w:szCs w:val="24"/>
+        </w:rPr>
+      </w:pPr>
+      <w:r>
+        <w:rPr>
+          <w:rFonts w:cstheme="minorHAnsi"/>
+          <w:strike/>
           <w:color w:val="000000" w:themeColor="text1"/>
           <w:sz w:val="24"/>
           <w:szCs w:val="24"/>
@@ -11840,14 +12183,16 @@
         <w:spacing w:after="0"/>
         <w:rPr>
           <w:rFonts w:cstheme="minorHAnsi"/>
-          <w:color w:val="000000" w:themeColor="text1"/>
-          <w:sz w:val="24"/>
-          <w:szCs w:val="24"/>
-        </w:rPr>
-      </w:pPr>
-      <w:r>
-        <w:rPr>
-          <w:rFonts w:cstheme="minorHAnsi"/>
+          <w:strike/>
+          <w:color w:val="000000" w:themeColor="text1"/>
+          <w:sz w:val="24"/>
+          <w:szCs w:val="24"/>
+        </w:rPr>
+      </w:pPr>
+      <w:r>
+        <w:rPr>
+          <w:rFonts w:cstheme="minorHAnsi"/>
+          <w:strike/>
           <w:color w:val="000000" w:themeColor="text1"/>
           <w:sz w:val="24"/>
           <w:szCs w:val="24"/>
@@ -11865,14 +12210,16 @@
         <w:spacing w:after="0"/>
         <w:rPr>
           <w:rFonts w:cstheme="minorHAnsi"/>
-          <w:color w:val="000000" w:themeColor="text1"/>
-          <w:sz w:val="24"/>
-          <w:szCs w:val="24"/>
-        </w:rPr>
-      </w:pPr>
-      <w:r>
-        <w:rPr>
-          <w:rFonts w:cstheme="minorHAnsi"/>
+          <w:strike/>
+          <w:color w:val="000000" w:themeColor="text1"/>
+          <w:sz w:val="24"/>
+          <w:szCs w:val="24"/>
+        </w:rPr>
+      </w:pPr>
+      <w:r>
+        <w:rPr>
+          <w:rFonts w:cstheme="minorHAnsi"/>
+          <w:strike/>
           <w:color w:val="000000" w:themeColor="text1"/>
           <w:sz w:val="24"/>
           <w:szCs w:val="24"/>
@@ -12045,14 +12392,16 @@
         <w:spacing w:after="0"/>
         <w:rPr>
           <w:rFonts w:cstheme="minorHAnsi"/>
-          <w:color w:val="000000" w:themeColor="text1"/>
-          <w:sz w:val="24"/>
-          <w:szCs w:val="24"/>
-        </w:rPr>
-      </w:pPr>
-      <w:r>
-        <w:rPr>
-          <w:rFonts w:cstheme="minorHAnsi"/>
+          <w:strike/>
+          <w:color w:val="000000" w:themeColor="text1"/>
+          <w:sz w:val="24"/>
+          <w:szCs w:val="24"/>
+        </w:rPr>
+      </w:pPr>
+      <w:r>
+        <w:rPr>
+          <w:rFonts w:cstheme="minorHAnsi"/>
+          <w:strike/>
           <w:color w:val="000000" w:themeColor="text1"/>
           <w:sz w:val="24"/>
           <w:szCs w:val="24"/>
@@ -12070,14 +12419,16 @@
         <w:spacing w:after="0"/>
         <w:rPr>
           <w:rFonts w:cstheme="minorHAnsi"/>
-          <w:color w:val="000000" w:themeColor="text1"/>
-          <w:sz w:val="24"/>
-          <w:szCs w:val="24"/>
-        </w:rPr>
-      </w:pPr>
-      <w:r>
-        <w:rPr>
-          <w:rFonts w:cstheme="minorHAnsi"/>
+          <w:strike/>
+          <w:color w:val="000000" w:themeColor="text1"/>
+          <w:sz w:val="24"/>
+          <w:szCs w:val="24"/>
+        </w:rPr>
+      </w:pPr>
+      <w:r>
+        <w:rPr>
+          <w:rFonts w:cstheme="minorHAnsi"/>
+          <w:strike/>
           <w:color w:val="000000" w:themeColor="text1"/>
           <w:sz w:val="24"/>
           <w:szCs w:val="24"/>
@@ -12095,14 +12446,16 @@
         <w:spacing w:after="0"/>
         <w:rPr>
           <w:rFonts w:cstheme="minorHAnsi"/>
-          <w:color w:val="000000" w:themeColor="text1"/>
-          <w:sz w:val="24"/>
-          <w:szCs w:val="24"/>
-        </w:rPr>
-      </w:pPr>
-      <w:r>
-        <w:rPr>
-          <w:rFonts w:cstheme="minorHAnsi"/>
+          <w:strike/>
+          <w:color w:val="000000" w:themeColor="text1"/>
+          <w:sz w:val="24"/>
+          <w:szCs w:val="24"/>
+        </w:rPr>
+      </w:pPr>
+      <w:r>
+        <w:rPr>
+          <w:rFonts w:cstheme="minorHAnsi"/>
+          <w:strike/>
           <w:color w:val="000000" w:themeColor="text1"/>
           <w:sz w:val="24"/>
           <w:szCs w:val="24"/>
@@ -12120,14 +12473,16 @@
         <w:spacing w:after="0"/>
         <w:rPr>
           <w:rFonts w:cstheme="minorHAnsi"/>
-          <w:color w:val="000000" w:themeColor="text1"/>
-          <w:sz w:val="24"/>
-          <w:szCs w:val="24"/>
-        </w:rPr>
-      </w:pPr>
-      <w:r>
-        <w:rPr>
-          <w:rFonts w:cstheme="minorHAnsi"/>
+          <w:strike/>
+          <w:color w:val="000000" w:themeColor="text1"/>
+          <w:sz w:val="24"/>
+          <w:szCs w:val="24"/>
+        </w:rPr>
+      </w:pPr>
+      <w:r>
+        <w:rPr>
+          <w:rFonts w:cstheme="minorHAnsi"/>
+          <w:strike/>
           <w:color w:val="000000" w:themeColor="text1"/>
           <w:sz w:val="24"/>
           <w:szCs w:val="24"/>
@@ -12145,14 +12500,16 @@
         <w:spacing w:after="0"/>
         <w:rPr>
           <w:rFonts w:cstheme="minorHAnsi"/>
-          <w:color w:val="000000" w:themeColor="text1"/>
-          <w:sz w:val="24"/>
-          <w:szCs w:val="24"/>
-        </w:rPr>
-      </w:pPr>
-      <w:r>
-        <w:rPr>
-          <w:rFonts w:cstheme="minorHAnsi"/>
+          <w:strike/>
+          <w:color w:val="000000" w:themeColor="text1"/>
+          <w:sz w:val="24"/>
+          <w:szCs w:val="24"/>
+        </w:rPr>
+      </w:pPr>
+      <w:r>
+        <w:rPr>
+          <w:rFonts w:cstheme="minorHAnsi"/>
+          <w:strike/>
           <w:color w:val="000000" w:themeColor="text1"/>
           <w:sz w:val="24"/>
           <w:szCs w:val="24"/>
@@ -12263,14 +12620,16 @@
         <w:spacing w:after="0"/>
         <w:rPr>
           <w:rFonts w:cstheme="minorHAnsi"/>
-          <w:color w:val="000000" w:themeColor="text1"/>
-          <w:sz w:val="24"/>
-          <w:szCs w:val="24"/>
-        </w:rPr>
-      </w:pPr>
-      <w:r>
-        <w:rPr>
-          <w:rFonts w:cstheme="minorHAnsi"/>
+          <w:strike/>
+          <w:color w:val="000000" w:themeColor="text1"/>
+          <w:sz w:val="24"/>
+          <w:szCs w:val="24"/>
+        </w:rPr>
+      </w:pPr>
+      <w:r>
+        <w:rPr>
+          <w:rFonts w:cstheme="minorHAnsi"/>
+          <w:strike/>
           <w:color w:val="000000" w:themeColor="text1"/>
           <w:sz w:val="24"/>
           <w:szCs w:val="24"/>
@@ -12314,14 +12673,16 @@
         <w:ind w:left="720"/>
         <w:rPr>
           <w:rFonts w:cstheme="minorHAnsi"/>
-          <w:color w:val="000000" w:themeColor="text1"/>
-          <w:sz w:val="24"/>
-          <w:szCs w:val="24"/>
-        </w:rPr>
-      </w:pPr>
-      <w:r>
-        <w:rPr>
-          <w:rFonts w:cstheme="minorHAnsi"/>
+          <w:strike/>
+          <w:color w:val="000000" w:themeColor="text1"/>
+          <w:sz w:val="24"/>
+          <w:szCs w:val="24"/>
+        </w:rPr>
+      </w:pPr>
+      <w:r>
+        <w:rPr>
+          <w:rFonts w:cstheme="minorHAnsi"/>
+          <w:strike/>
           <w:color w:val="000000" w:themeColor="text1"/>
           <w:sz w:val="24"/>
           <w:szCs w:val="24"/>
@@ -12340,14 +12701,16 @@
         <w:ind w:left="720"/>
         <w:rPr>
           <w:rFonts w:cstheme="minorHAnsi"/>
-          <w:color w:val="000000" w:themeColor="text1"/>
-          <w:sz w:val="24"/>
-          <w:szCs w:val="24"/>
-        </w:rPr>
-      </w:pPr>
-      <w:r>
-        <w:rPr>
-          <w:rFonts w:cstheme="minorHAnsi"/>
+          <w:strike/>
+          <w:color w:val="000000" w:themeColor="text1"/>
+          <w:sz w:val="24"/>
+          <w:szCs w:val="24"/>
+        </w:rPr>
+      </w:pPr>
+      <w:r>
+        <w:rPr>
+          <w:rFonts w:cstheme="minorHAnsi"/>
+          <w:strike/>
           <w:color w:val="000000" w:themeColor="text1"/>
           <w:sz w:val="24"/>
           <w:szCs w:val="24"/>
@@ -12437,14 +12800,16 @@
         <w:spacing w:after="0"/>
         <w:rPr>
           <w:rFonts w:cstheme="minorHAnsi"/>
-          <w:color w:val="000000" w:themeColor="text1"/>
-          <w:sz w:val="24"/>
-          <w:szCs w:val="24"/>
-        </w:rPr>
-      </w:pPr>
-      <w:r>
-        <w:rPr>
-          <w:rFonts w:cstheme="minorHAnsi"/>
+          <w:strike/>
+          <w:color w:val="000000" w:themeColor="text1"/>
+          <w:sz w:val="24"/>
+          <w:szCs w:val="24"/>
+        </w:rPr>
+      </w:pPr>
+      <w:r>
+        <w:rPr>
+          <w:rFonts w:cstheme="minorHAnsi"/>
+          <w:strike/>
           <w:color w:val="000000" w:themeColor="text1"/>
           <w:sz w:val="24"/>
           <w:szCs w:val="24"/>
@@ -12462,14 +12827,16 @@
         <w:spacing w:after="0"/>
         <w:rPr>
           <w:rFonts w:cstheme="minorHAnsi"/>
-          <w:color w:val="000000" w:themeColor="text1"/>
-          <w:sz w:val="24"/>
-          <w:szCs w:val="24"/>
-        </w:rPr>
-      </w:pPr>
-      <w:r>
-        <w:rPr>
-          <w:rFonts w:cstheme="minorHAnsi"/>
+          <w:strike/>
+          <w:color w:val="000000" w:themeColor="text1"/>
+          <w:sz w:val="24"/>
+          <w:szCs w:val="24"/>
+        </w:rPr>
+      </w:pPr>
+      <w:r>
+        <w:rPr>
+          <w:rFonts w:cstheme="minorHAnsi"/>
+          <w:strike/>
           <w:color w:val="000000" w:themeColor="text1"/>
           <w:sz w:val="24"/>
           <w:szCs w:val="24"/>
@@ -12516,14 +12883,17 @@
         <w:spacing w:after="0"/>
         <w:rPr>
           <w:rFonts w:cstheme="minorHAnsi"/>
-          <w:color w:val="000000" w:themeColor="text1"/>
-          <w:sz w:val="24"/>
-          <w:szCs w:val="24"/>
-        </w:rPr>
-      </w:pPr>
-      <w:r>
-        <w:rPr>
-          <w:rFonts w:cstheme="minorHAnsi"/>
+          <w:strike/>
+          <w:color w:val="000000" w:themeColor="text1"/>
+          <w:sz w:val="24"/>
+          <w:szCs w:val="24"/>
+        </w:rPr>
+      </w:pPr>
+      <w:bookmarkStart w:id="38" w:name="_GoBack"/>
+      <w:r>
+        <w:rPr>
+          <w:rFonts w:cstheme="minorHAnsi"/>
+          <w:strike/>
           <w:color w:val="000000" w:themeColor="text1"/>
           <w:sz w:val="24"/>
           <w:szCs w:val="24"/>
@@ -12533,6 +12903,7 @@
       <w:r>
         <w:rPr>
           <w:rFonts w:cstheme="minorHAnsi"/>
+          <w:strike/>
           <w:color w:val="000000" w:themeColor="text1"/>
           <w:sz w:val="24"/>
           <w:szCs w:val="24"/>
@@ -12540,6 +12911,7 @@
         <w:t>stom error module</w:t>
       </w:r>
     </w:p>
+    <w:bookmarkEnd w:id="38"/>
     <w:p>
       <w:pPr>
         <w:rPr>
@@ -15515,7 +15887,7 @@
       </w:pPr>
     </w:pPrDefault>
   </w:docDefaults>
-  <w:latentStyles w:defLockedState="0" w:defUIPriority="99" w:defSemiHidden="0" w:defUnhideWhenUsed="0" w:defQFormat="0" w:count="376">
+  <w:latentStyles w:defLockedState="0" w:defUIPriority="99" w:defSemiHidden="0" w:defUnhideWhenUsed="0" w:defQFormat="0" w:count="377">
     <w:lsdException w:name="Normal" w:uiPriority="0" w:qFormat="1"/>
     <w:lsdException w:name="heading 1" w:uiPriority="9" w:qFormat="1"/>
     <w:lsdException w:name="heading 2" w:semiHidden="1" w:uiPriority="9" w:unhideWhenUsed="1" w:qFormat="1"/>
@@ -15889,6 +16261,7 @@
     <w:lsdException w:name="Hashtag" w:semiHidden="1" w:unhideWhenUsed="1"/>
     <w:lsdException w:name="Unresolved Mention" w:semiHidden="1" w:unhideWhenUsed="1"/>
     <w:lsdException w:name="Smart Link" w:semiHidden="1" w:unhideWhenUsed="1"/>
+    <w:lsdException w:name="Smart Link Error" w:semiHidden="1" w:unhideWhenUsed="1"/>
   </w:latentStyles>
   <w:style w:type="paragraph" w:default="1" w:styleId="Normal">
     <w:name w:val="Normal"/>
@@ -17271,18 +17644,18 @@
 </file>
 
 <file path=customXml/item3.xml><?xml version="1.0" encoding="utf-8"?>
+<p:properties xmlns:p="http://schemas.microsoft.com/office/2006/metadata/properties" xmlns:xsi="http://www.w3.org/2001/XMLSchema-instance" xmlns:pc="http://schemas.microsoft.com/office/infopath/2007/PartnerControls">
+  <documentManagement/>
+</p:properties>
+</file>
+
+<file path=customXml/item4.xml><?xml version="1.0" encoding="utf-8"?>
 <?mso-contentType ?>
 <FormTemplates xmlns="http://schemas.microsoft.com/sharepoint/v3/contenttype/forms">
   <Display>DocumentLibraryForm</Display>
   <Edit>DocumentLibraryForm</Edit>
   <New>DocumentLibraryForm</New>
 </FormTemplates>
-</file>
-
-<file path=customXml/item4.xml><?xml version="1.0" encoding="utf-8"?>
-<p:properties xmlns:p="http://schemas.microsoft.com/office/2006/metadata/properties" xmlns:xsi="http://www.w3.org/2001/XMLSchema-instance" xmlns:pc="http://schemas.microsoft.com/office/infopath/2007/PartnerControls">
-  <documentManagement/>
-</p:properties>
 </file>
 
 <file path=customXml/item5.xml><?xml version="1.0" encoding="utf-8"?>
@@ -17317,14 +17690,6 @@
 </file>
 
 <file path=customXml/itemProps3.xml><?xml version="1.0" encoding="utf-8"?>
-<ds:datastoreItem xmlns:ds="http://schemas.openxmlformats.org/officeDocument/2006/customXml" ds:itemID="{75CD3F03-76EE-4826-8723-9B886FF10619}">
-  <ds:schemaRefs>
-    <ds:schemaRef ds:uri="http://schemas.microsoft.com/sharepoint/v3/contenttype/forms"/>
-  </ds:schemaRefs>
-</ds:datastoreItem>
-</file>
-
-<file path=customXml/itemProps4.xml><?xml version="1.0" encoding="utf-8"?>
 <ds:datastoreItem xmlns:ds="http://schemas.openxmlformats.org/officeDocument/2006/customXml" ds:itemID="{74E16E22-0FE5-4B5E-98B7-6D209A68E65A}">
   <ds:schemaRefs>
     <ds:schemaRef ds:uri="http://schemas.microsoft.com/office/2006/metadata/properties"/>
@@ -17333,8 +17698,16 @@
 </ds:datastoreItem>
 </file>
 
+<file path=customXml/itemProps4.xml><?xml version="1.0" encoding="utf-8"?>
+<ds:datastoreItem xmlns:ds="http://schemas.openxmlformats.org/officeDocument/2006/customXml" ds:itemID="{75CD3F03-76EE-4826-8723-9B886FF10619}">
+  <ds:schemaRefs>
+    <ds:schemaRef ds:uri="http://schemas.microsoft.com/sharepoint/v3/contenttype/forms"/>
+  </ds:schemaRefs>
+</ds:datastoreItem>
+</file>
+
 <file path=customXml/itemProps5.xml><?xml version="1.0" encoding="utf-8"?>
-<ds:datastoreItem xmlns:ds="http://schemas.openxmlformats.org/officeDocument/2006/customXml" ds:itemID="{FFD9BB47-8750-4854-B56F-08F1CCAF14E1}">
+<ds:datastoreItem xmlns:ds="http://schemas.openxmlformats.org/officeDocument/2006/customXml" ds:itemID="{EB970BA6-D286-4734-911E-30A5802C9862}">
   <ds:schemaRefs>
     <ds:schemaRef ds:uri="http://schemas.openxmlformats.org/officeDocument/2006/bibliography"/>
   </ds:schemaRefs>

</xml_diff>